<commit_message>
del competition. add VLSI.
</commit_message>
<xml_diff>
--- a/Jiayi Tian-CV.docx
+++ b/Jiayi Tian-CV.docx
@@ -1245,126 +1245,12 @@
           <w:rFonts w:ascii="Times New Roman" w:hAnsi="Times New Roman" w:cs="Times New Roman"/>
           <w:sz w:val="22"/>
         </w:rPr>
-        <w:t>R</w:t>
-      </w:r>
-      <w:r>
-        <w:rPr>
-          <w:rFonts w:ascii="Times New Roman" w:hAnsi="Times New Roman" w:cs="Times New Roman" w:hint="eastAsia"/>
-          <w:sz w:val="22"/>
-        </w:rPr>
-        <w:t xml:space="preserve">ead </w:t>
-      </w:r>
-      <w:r>
-        <w:rPr>
-          <w:rFonts w:ascii="Times New Roman" w:hAnsi="Times New Roman" w:cs="Times New Roman"/>
-          <w:sz w:val="22"/>
-        </w:rPr>
-        <w:t>literature</w:t>
-      </w:r>
-      <w:r>
-        <w:rPr>
-          <w:rFonts w:ascii="Times New Roman" w:hAnsi="Times New Roman" w:cs="Times New Roman" w:hint="eastAsia"/>
-          <w:sz w:val="22"/>
-        </w:rPr>
-        <w:t xml:space="preserve"> </w:t>
-      </w:r>
-      <w:r>
-        <w:rPr>
-          <w:rFonts w:ascii="Times New Roman" w:hAnsi="Times New Roman" w:cs="Times New Roman"/>
-          <w:sz w:val="22"/>
-        </w:rPr>
-        <w:t>on</w:t>
-      </w:r>
-      <w:r>
-        <w:rPr>
-          <w:rFonts w:ascii="Times New Roman" w:hAnsi="Times New Roman" w:cs="Times New Roman" w:hint="eastAsia"/>
-          <w:sz w:val="22"/>
-        </w:rPr>
-        <w:t xml:space="preserve"> </w:t>
-      </w:r>
-      <w:r>
-        <w:rPr>
-          <w:rFonts w:ascii="Times New Roman" w:hAnsi="Times New Roman" w:cs="Times New Roman"/>
-          <w:sz w:val="22"/>
-        </w:rPr>
-        <w:t>Transformer</w:t>
-      </w:r>
-      <w:r>
-        <w:rPr>
-          <w:rFonts w:ascii="Times New Roman" w:hAnsi="Times New Roman" w:cs="Times New Roman"/>
-          <w:sz w:val="22"/>
-        </w:rPr>
-        <w:t xml:space="preserve">-based </w:t>
-      </w:r>
-      <w:r>
-        <w:rPr>
-          <w:rFonts w:ascii="Times New Roman" w:hAnsi="Times New Roman" w:cs="Times New Roman"/>
-          <w:sz w:val="22"/>
-        </w:rPr>
-        <w:t>model</w:t>
-      </w:r>
-      <w:r>
-        <w:rPr>
-          <w:rFonts w:ascii="Times New Roman" w:hAnsi="Times New Roman" w:cs="Times New Roman"/>
-          <w:sz w:val="22"/>
-        </w:rPr>
-        <w:t>s</w:t>
-      </w:r>
-      <w:r>
-        <w:rPr>
-          <w:rFonts w:ascii="Times New Roman" w:hAnsi="Times New Roman" w:cs="Times New Roman"/>
-          <w:sz w:val="22"/>
-        </w:rPr>
-        <w:t xml:space="preserve"> </w:t>
-      </w:r>
-      <w:r>
-        <w:rPr>
-          <w:rFonts w:ascii="Times New Roman" w:hAnsi="Times New Roman" w:cs="Times New Roman"/>
-          <w:sz w:val="22"/>
-        </w:rPr>
-        <w:t xml:space="preserve">and learned about </w:t>
-      </w:r>
-      <w:r>
-        <w:rPr>
-          <w:rFonts w:ascii="Times New Roman" w:hAnsi="Times New Roman" w:cs="Times New Roman"/>
-          <w:sz w:val="22"/>
-        </w:rPr>
-        <w:t xml:space="preserve">the </w:t>
-      </w:r>
-      <w:r>
-        <w:rPr>
-          <w:rFonts w:ascii="Times New Roman" w:hAnsi="Times New Roman" w:cs="Times New Roman"/>
-          <w:sz w:val="22"/>
-        </w:rPr>
-        <w:t xml:space="preserve">model compression methods for </w:t>
-      </w:r>
-      <w:r>
-        <w:rPr>
-          <w:rFonts w:ascii="Times New Roman" w:hAnsi="Times New Roman" w:cs="Times New Roman"/>
-          <w:sz w:val="22"/>
-        </w:rPr>
-        <w:t>BERT</w:t>
-      </w:r>
-      <w:r>
-        <w:rPr>
-          <w:rFonts w:ascii="Times New Roman" w:hAnsi="Times New Roman" w:cs="Times New Roman"/>
-          <w:sz w:val="22"/>
-        </w:rPr>
-        <w:t>,</w:t>
-      </w:r>
-      <w:r>
-        <w:rPr>
-          <w:rFonts w:ascii="Times New Roman" w:hAnsi="Times New Roman" w:cs="Times New Roman"/>
-          <w:sz w:val="22"/>
-        </w:rPr>
-        <w:t xml:space="preserve"> including </w:t>
+        <w:t xml:space="preserve">Read literature on Transformer-based models and learned about the model compression methods for BERT, including </w:t>
       </w:r>
       <w:proofErr w:type="spellStart"/>
       <w:r>
         <w:rPr>
           <w:rFonts w:ascii="Times New Roman" w:hAnsi="Times New Roman" w:cs="Times New Roman"/>
-          <w:i/>
-          <w:iCs/>
           <w:sz w:val="22"/>
         </w:rPr>
         <w:t>Binarybert</w:t>
@@ -1373,8 +1259,6 @@
       <w:r>
         <w:rPr>
           <w:rFonts w:ascii="Times New Roman" w:hAnsi="Times New Roman" w:cs="Times New Roman"/>
-          <w:i/>
-          <w:iCs/>
           <w:sz w:val="22"/>
         </w:rPr>
         <w:t xml:space="preserve">, </w:t>
@@ -1383,27 +1267,14 @@
       <w:r>
         <w:rPr>
           <w:rFonts w:ascii="Times New Roman" w:hAnsi="Times New Roman" w:cs="Times New Roman"/>
-          <w:i/>
-          <w:iCs/>
-          <w:sz w:val="22"/>
-        </w:rPr>
-        <w:t>Ternary</w:t>
-      </w:r>
-      <w:r>
-        <w:rPr>
-          <w:rFonts w:ascii="Times New Roman" w:hAnsi="Times New Roman" w:cs="Times New Roman"/>
-          <w:i/>
-          <w:iCs/>
-          <w:sz w:val="22"/>
-        </w:rPr>
-        <w:t>bert</w:t>
+          <w:sz w:val="22"/>
+        </w:rPr>
+        <w:t>Ternarybert</w:t>
       </w:r>
       <w:proofErr w:type="spellEnd"/>
       <w:r>
         <w:rPr>
           <w:rFonts w:ascii="Times New Roman" w:hAnsi="Times New Roman" w:cs="Times New Roman"/>
-          <w:i/>
-          <w:iCs/>
           <w:sz w:val="22"/>
         </w:rPr>
         <w:t xml:space="preserve">, </w:t>
@@ -1412,46 +1283,22 @@
       <w:r>
         <w:rPr>
           <w:rFonts w:ascii="Times New Roman" w:hAnsi="Times New Roman" w:cs="Times New Roman"/>
-          <w:i/>
-          <w:iCs/>
-          <w:sz w:val="22"/>
-        </w:rPr>
-        <w:t>Dyna</w:t>
-      </w:r>
-      <w:r>
-        <w:rPr>
-          <w:rFonts w:ascii="Times New Roman" w:hAnsi="Times New Roman" w:cs="Times New Roman"/>
-          <w:i/>
-          <w:iCs/>
-          <w:sz w:val="22"/>
-        </w:rPr>
-        <w:t>bert</w:t>
+          <w:sz w:val="22"/>
+        </w:rPr>
+        <w:t>Dynabert</w:t>
       </w:r>
       <w:proofErr w:type="spellEnd"/>
       <w:r>
         <w:rPr>
           <w:rFonts w:ascii="Times New Roman" w:hAnsi="Times New Roman" w:cs="Times New Roman"/>
-          <w:i/>
-          <w:iCs/>
           <w:sz w:val="22"/>
         </w:rPr>
         <w:t xml:space="preserve">, </w:t>
       </w:r>
-      <w:r>
-        <w:rPr>
-          <w:rFonts w:ascii="Times New Roman" w:hAnsi="Times New Roman" w:cs="Times New Roman"/>
-          <w:i/>
-          <w:iCs/>
-          <w:sz w:val="22"/>
-        </w:rPr>
-        <w:t xml:space="preserve">and </w:t>
-      </w:r>
       <w:proofErr w:type="spellStart"/>
       <w:r>
         <w:rPr>
           <w:rFonts w:ascii="Times New Roman" w:hAnsi="Times New Roman" w:cs="Times New Roman"/>
-          <w:i/>
-          <w:iCs/>
           <w:sz w:val="22"/>
         </w:rPr>
         <w:t>Tinybert</w:t>
@@ -1460,72 +1307,65 @@
       <w:r>
         <w:rPr>
           <w:rFonts w:ascii="Times New Roman" w:hAnsi="Times New Roman" w:cs="Times New Roman"/>
-          <w:i/>
-          <w:iCs/>
+          <w:sz w:val="22"/>
+        </w:rPr>
+        <w:t xml:space="preserve">, etc. Learned about the data augmentation and distillation methods presented in </w:t>
+      </w:r>
+      <w:proofErr w:type="spellStart"/>
+      <w:r>
+        <w:rPr>
+          <w:rFonts w:ascii="Times New Roman" w:hAnsi="Times New Roman" w:cs="Times New Roman"/>
+          <w:sz w:val="22"/>
+        </w:rPr>
+        <w:t>Tinybert</w:t>
+      </w:r>
+      <w:proofErr w:type="spellEnd"/>
+      <w:r>
+        <w:rPr>
+          <w:rFonts w:ascii="Times New Roman" w:hAnsi="Times New Roman" w:cs="Times New Roman"/>
+          <w:sz w:val="22"/>
+        </w:rPr>
+        <w:t xml:space="preserve">, the pruned method in </w:t>
+      </w:r>
+      <w:proofErr w:type="spellStart"/>
+      <w:r>
+        <w:rPr>
+          <w:rFonts w:ascii="Times New Roman" w:hAnsi="Times New Roman" w:cs="Times New Roman"/>
+          <w:sz w:val="22"/>
+        </w:rPr>
+        <w:t>Dynabert</w:t>
+      </w:r>
+      <w:proofErr w:type="spellEnd"/>
+      <w:r>
+        <w:rPr>
+          <w:rFonts w:ascii="Times New Roman" w:hAnsi="Times New Roman" w:cs="Times New Roman"/>
+          <w:sz w:val="22"/>
+        </w:rPr>
+        <w:t xml:space="preserve">, and the low-bit quantization principle in </w:t>
+      </w:r>
+      <w:proofErr w:type="spellStart"/>
+      <w:r>
+        <w:rPr>
+          <w:rFonts w:ascii="Times New Roman" w:hAnsi="Times New Roman" w:cs="Times New Roman"/>
+          <w:sz w:val="22"/>
+        </w:rPr>
+        <w:t>Ternarybert</w:t>
+      </w:r>
+      <w:proofErr w:type="spellEnd"/>
+      <w:r>
+        <w:rPr>
+          <w:rFonts w:ascii="Times New Roman" w:hAnsi="Times New Roman" w:cs="Times New Roman"/>
           <w:sz w:val="22"/>
         </w:rPr>
         <w:t xml:space="preserve">, </w:t>
       </w:r>
-      <w:r>
-        <w:rPr>
-          <w:rFonts w:ascii="Times New Roman" w:hAnsi="Times New Roman" w:cs="Times New Roman"/>
-          <w:i/>
-          <w:iCs/>
-          <w:sz w:val="22"/>
-        </w:rPr>
-        <w:t>etc.</w:t>
-      </w:r>
-      <w:r>
-        <w:rPr>
-          <w:rFonts w:ascii="Times New Roman" w:hAnsi="Times New Roman" w:cs="Times New Roman"/>
-          <w:sz w:val="22"/>
-        </w:rPr>
-        <w:t xml:space="preserve"> </w:t>
-      </w:r>
-      <w:r>
-        <w:rPr>
-          <w:rFonts w:ascii="Times New Roman" w:hAnsi="Times New Roman" w:cs="Times New Roman"/>
-          <w:sz w:val="22"/>
-        </w:rPr>
-        <w:t>L</w:t>
-      </w:r>
-      <w:r>
-        <w:rPr>
-          <w:rFonts w:ascii="Times New Roman" w:hAnsi="Times New Roman" w:cs="Times New Roman"/>
-          <w:sz w:val="22"/>
-        </w:rPr>
-        <w:t>earned about</w:t>
-      </w:r>
-      <w:r>
-        <w:rPr>
-          <w:rFonts w:ascii="Times New Roman" w:hAnsi="Times New Roman" w:cs="Times New Roman"/>
-          <w:sz w:val="22"/>
-        </w:rPr>
-        <w:t xml:space="preserve"> the data augmentation </w:t>
-      </w:r>
-      <w:r>
-        <w:rPr>
-          <w:rFonts w:ascii="Times New Roman" w:hAnsi="Times New Roman" w:cs="Times New Roman"/>
-          <w:sz w:val="22"/>
-        </w:rPr>
-        <w:t xml:space="preserve">and distillation methods </w:t>
-      </w:r>
-      <w:r>
-        <w:rPr>
-          <w:rFonts w:ascii="Times New Roman" w:hAnsi="Times New Roman" w:cs="Times New Roman"/>
-          <w:sz w:val="22"/>
-        </w:rPr>
-        <w:t xml:space="preserve">presented in </w:t>
-      </w:r>
       <w:proofErr w:type="spellStart"/>
       <w:r>
         <w:rPr>
           <w:rFonts w:ascii="Times New Roman" w:hAnsi="Times New Roman" w:cs="Times New Roman"/>
-          <w:i/>
-          <w:iCs/>
-          <w:sz w:val="22"/>
-        </w:rPr>
-        <w:t>Tinybert</w:t>
+          <w:sz w:val="22"/>
+        </w:rPr>
+        <w:t>BinaryBERT</w:t>
       </w:r>
       <w:proofErr w:type="spellEnd"/>
       <w:r>
@@ -1533,128 +1373,17 @@
           <w:rFonts w:ascii="Times New Roman" w:hAnsi="Times New Roman" w:cs="Times New Roman"/>
           <w:sz w:val="22"/>
         </w:rPr>
-        <w:t xml:space="preserve">, the pruned method in </w:t>
+        <w:t xml:space="preserve">, and the latest </w:t>
       </w:r>
       <w:proofErr w:type="spellStart"/>
       <w:r>
         <w:rPr>
           <w:rFonts w:ascii="Times New Roman" w:hAnsi="Times New Roman" w:cs="Times New Roman"/>
-          <w:i/>
-          <w:iCs/>
-          <w:sz w:val="22"/>
-        </w:rPr>
-        <w:t>Dynabert</w:t>
+          <w:sz w:val="22"/>
+        </w:rPr>
+        <w:t>BiBERT</w:t>
       </w:r>
       <w:proofErr w:type="spellEnd"/>
-      <w:r>
-        <w:rPr>
-          <w:rFonts w:ascii="Times New Roman" w:hAnsi="Times New Roman" w:cs="Times New Roman"/>
-          <w:i/>
-          <w:iCs/>
-          <w:sz w:val="22"/>
-        </w:rPr>
-        <w:t>,</w:t>
-      </w:r>
-      <w:r>
-        <w:rPr>
-          <w:rFonts w:ascii="Times New Roman" w:hAnsi="Times New Roman" w:cs="Times New Roman"/>
-          <w:sz w:val="22"/>
-        </w:rPr>
-        <w:t xml:space="preserve"> and </w:t>
-      </w:r>
-      <w:r>
-        <w:rPr>
-          <w:rFonts w:ascii="Times New Roman" w:hAnsi="Times New Roman" w:cs="Times New Roman"/>
-          <w:sz w:val="22"/>
-        </w:rPr>
-        <w:t xml:space="preserve">the </w:t>
-      </w:r>
-      <w:r>
-        <w:rPr>
-          <w:rFonts w:ascii="Times New Roman" w:hAnsi="Times New Roman" w:cs="Times New Roman"/>
-          <w:sz w:val="22"/>
-        </w:rPr>
-        <w:t xml:space="preserve">low-bit </w:t>
-      </w:r>
-      <w:r>
-        <w:rPr>
-          <w:rFonts w:ascii="Times New Roman" w:hAnsi="Times New Roman" w:cs="Times New Roman"/>
-          <w:sz w:val="22"/>
-        </w:rPr>
-        <w:t xml:space="preserve">quantization principle </w:t>
-      </w:r>
-      <w:r>
-        <w:rPr>
-          <w:rFonts w:ascii="Times New Roman" w:hAnsi="Times New Roman" w:cs="Times New Roman"/>
-          <w:sz w:val="22"/>
-        </w:rPr>
-        <w:t>in</w:t>
-      </w:r>
-      <w:r>
-        <w:rPr>
-          <w:rFonts w:ascii="Times New Roman" w:hAnsi="Times New Roman" w:cs="Times New Roman"/>
-          <w:sz w:val="22"/>
-        </w:rPr>
-        <w:t xml:space="preserve"> </w:t>
-      </w:r>
-      <w:proofErr w:type="spellStart"/>
-      <w:r>
-        <w:rPr>
-          <w:rFonts w:ascii="Times New Roman" w:hAnsi="Times New Roman" w:cs="Times New Roman"/>
-          <w:i/>
-          <w:iCs/>
-          <w:sz w:val="22"/>
-        </w:rPr>
-        <w:t>Ternarybert</w:t>
-      </w:r>
-      <w:proofErr w:type="spellEnd"/>
-      <w:r>
-        <w:rPr>
-          <w:rFonts w:ascii="Times New Roman" w:hAnsi="Times New Roman" w:cs="Times New Roman"/>
-          <w:i/>
-          <w:iCs/>
-          <w:sz w:val="22"/>
-        </w:rPr>
-        <w:t xml:space="preserve">, </w:t>
-      </w:r>
-      <w:proofErr w:type="spellStart"/>
-      <w:r>
-        <w:rPr>
-          <w:rFonts w:ascii="Times New Roman" w:hAnsi="Times New Roman" w:cs="Times New Roman"/>
-          <w:i/>
-          <w:iCs/>
-          <w:sz w:val="22"/>
-        </w:rPr>
-        <w:t>BinaryBERT</w:t>
-      </w:r>
-      <w:proofErr w:type="spellEnd"/>
-      <w:r>
-        <w:rPr>
-          <w:rFonts w:ascii="Times New Roman" w:hAnsi="Times New Roman" w:cs="Times New Roman"/>
-          <w:i/>
-          <w:iCs/>
-          <w:sz w:val="22"/>
-        </w:rPr>
-        <w:t xml:space="preserve"> and the latest </w:t>
-      </w:r>
-      <w:proofErr w:type="spellStart"/>
-      <w:r>
-        <w:rPr>
-          <w:rFonts w:ascii="Times New Roman" w:hAnsi="Times New Roman" w:cs="Times New Roman"/>
-          <w:i/>
-          <w:iCs/>
-          <w:sz w:val="22"/>
-        </w:rPr>
-        <w:t>BiBERT</w:t>
-      </w:r>
-      <w:proofErr w:type="spellEnd"/>
-      <w:r>
-        <w:rPr>
-          <w:rFonts w:ascii="Times New Roman" w:hAnsi="Times New Roman" w:cs="Times New Roman"/>
-          <w:sz w:val="22"/>
-        </w:rPr>
-        <w:t>.</w:t>
-      </w:r>
     </w:p>
     <w:p>
       <w:pPr>
@@ -1675,147 +1404,7 @@
           <w:rFonts w:ascii="Times New Roman" w:hAnsi="Times New Roman" w:cs="Times New Roman"/>
           <w:sz w:val="22"/>
         </w:rPr>
-        <w:t>Applied ensemble techniques to</w:t>
-      </w:r>
-      <w:r>
-        <w:rPr>
-          <w:rFonts w:ascii="Times New Roman" w:hAnsi="Times New Roman" w:cs="Times New Roman"/>
-          <w:sz w:val="22"/>
-        </w:rPr>
-        <w:t xml:space="preserve"> </w:t>
-      </w:r>
-      <w:r>
-        <w:rPr>
-          <w:rFonts w:ascii="Times New Roman" w:hAnsi="Times New Roman" w:cs="Times New Roman"/>
-          <w:sz w:val="22"/>
-        </w:rPr>
-        <w:t>BERT</w:t>
-      </w:r>
-      <w:r>
-        <w:rPr>
-          <w:rFonts w:ascii="Times New Roman" w:hAnsi="Times New Roman" w:cs="Times New Roman"/>
-          <w:sz w:val="22"/>
-        </w:rPr>
-        <w:t xml:space="preserve"> </w:t>
-      </w:r>
-      <w:r>
-        <w:rPr>
-          <w:rFonts w:ascii="Times New Roman" w:hAnsi="Times New Roman" w:cs="Times New Roman"/>
-          <w:sz w:val="22"/>
-        </w:rPr>
-        <w:t>model</w:t>
-      </w:r>
-      <w:r>
-        <w:rPr>
-          <w:rFonts w:ascii="Times New Roman" w:hAnsi="Times New Roman" w:cs="Times New Roman"/>
-          <w:sz w:val="22"/>
-        </w:rPr>
-        <w:t>s</w:t>
-      </w:r>
-      <w:r>
-        <w:rPr>
-          <w:rFonts w:ascii="Times New Roman" w:hAnsi="Times New Roman" w:cs="Times New Roman"/>
-          <w:sz w:val="22"/>
-        </w:rPr>
-        <w:t xml:space="preserve"> </w:t>
-      </w:r>
-      <w:r>
-        <w:rPr>
-          <w:rFonts w:ascii="Times New Roman" w:hAnsi="Times New Roman" w:cs="Times New Roman"/>
-          <w:sz w:val="22"/>
-        </w:rPr>
-        <w:t xml:space="preserve">to </w:t>
-      </w:r>
-      <w:r>
-        <w:rPr>
-          <w:rFonts w:ascii="Times New Roman" w:hAnsi="Times New Roman" w:cs="Times New Roman"/>
-          <w:sz w:val="22"/>
-        </w:rPr>
-        <w:t>bridge</w:t>
-      </w:r>
-      <w:r>
-        <w:rPr>
-          <w:rFonts w:ascii="Times New Roman" w:hAnsi="Times New Roman" w:cs="Times New Roman"/>
-          <w:sz w:val="22"/>
-        </w:rPr>
-        <w:t xml:space="preserve"> the performance </w:t>
-      </w:r>
-      <w:r>
-        <w:rPr>
-          <w:rFonts w:ascii="Times New Roman" w:hAnsi="Times New Roman" w:cs="Times New Roman"/>
-          <w:sz w:val="22"/>
-        </w:rPr>
-        <w:t>gap between</w:t>
-      </w:r>
-      <w:r>
-        <w:rPr>
-          <w:rFonts w:ascii="Times New Roman" w:hAnsi="Times New Roman" w:cs="Times New Roman"/>
-          <w:sz w:val="22"/>
-        </w:rPr>
-        <w:t xml:space="preserve"> </w:t>
-      </w:r>
-      <w:r>
-        <w:rPr>
-          <w:rFonts w:ascii="Times New Roman" w:hAnsi="Times New Roman" w:cs="Times New Roman"/>
-          <w:sz w:val="22"/>
-        </w:rPr>
-        <w:t>b</w:t>
-      </w:r>
-      <w:r>
-        <w:rPr>
-          <w:rFonts w:ascii="Times New Roman" w:hAnsi="Times New Roman" w:cs="Times New Roman" w:hint="eastAsia"/>
-          <w:sz w:val="22"/>
-        </w:rPr>
-        <w:t>inary</w:t>
-      </w:r>
-      <w:r>
-        <w:rPr>
-          <w:rFonts w:ascii="Times New Roman" w:hAnsi="Times New Roman" w:cs="Times New Roman"/>
-          <w:sz w:val="22"/>
-        </w:rPr>
-        <w:t>-</w:t>
-      </w:r>
-      <w:r>
-        <w:rPr>
-          <w:rFonts w:ascii="Times New Roman" w:hAnsi="Times New Roman" w:cs="Times New Roman"/>
-          <w:sz w:val="22"/>
-        </w:rPr>
-        <w:t>b</w:t>
-      </w:r>
-      <w:r>
-        <w:rPr>
-          <w:rFonts w:ascii="Times New Roman" w:hAnsi="Times New Roman" w:cs="Times New Roman" w:hint="eastAsia"/>
-          <w:sz w:val="22"/>
-        </w:rPr>
-        <w:t>it</w:t>
-      </w:r>
-      <w:r>
-        <w:rPr>
-          <w:rFonts w:ascii="Times New Roman" w:hAnsi="Times New Roman" w:cs="Times New Roman"/>
-          <w:sz w:val="22"/>
-        </w:rPr>
-        <w:t xml:space="preserve"> </w:t>
-      </w:r>
-      <w:r>
-        <w:rPr>
-          <w:rFonts w:ascii="Times New Roman" w:hAnsi="Times New Roman" w:cs="Times New Roman"/>
-          <w:sz w:val="22"/>
-        </w:rPr>
-        <w:t>BERT models</w:t>
-      </w:r>
-      <w:r>
-        <w:rPr>
-          <w:rFonts w:ascii="Times New Roman" w:hAnsi="Times New Roman" w:cs="Times New Roman"/>
-          <w:sz w:val="22"/>
-        </w:rPr>
-        <w:t xml:space="preserve"> and their full-precision counterparts</w:t>
-      </w:r>
-      <w:r>
-        <w:rPr>
-          <w:rFonts w:ascii="Times New Roman" w:hAnsi="Times New Roman" w:cs="Times New Roman"/>
-          <w:sz w:val="22"/>
-        </w:rPr>
-        <w:t>.</w:t>
+        <w:t>Applied ensemble techniques to BERT models and boosted the efficiency and robustness of binary BERT</w:t>
       </w:r>
     </w:p>
     <w:p>
@@ -2030,13 +1619,6 @@
         </w:rPr>
         <w:t>students</w:t>
       </w:r>
-      <w:r>
-        <w:rPr>
-          <w:rFonts w:ascii="Times New Roman" w:hAnsi="Times New Roman" w:cs="Times New Roman"/>
-          <w:sz w:val="22"/>
-        </w:rPr>
-        <w:t>.</w:t>
-      </w:r>
     </w:p>
     <w:p>
       <w:pPr>
@@ -2309,6 +1891,44 @@
     </w:p>
     <w:p>
       <w:pPr>
+        <w:pStyle w:val="2"/>
+        <w:numPr>
+          <w:ilvl w:val="0"/>
+          <w:numId w:val="1"/>
+        </w:numPr>
+        <w:spacing w:line="220" w:lineRule="exact"/>
+        <w:ind w:left="425" w:firstLineChars="0" w:hanging="425"/>
+        <w:rPr>
+          <w:rFonts w:ascii="Times New Roman" w:hAnsi="Times New Roman" w:cs="Times New Roman"/>
+          <w:sz w:val="22"/>
+        </w:rPr>
+      </w:pPr>
+      <w:r>
+        <w:rPr>
+          <w:rFonts w:ascii="Times New Roman" w:hAnsi="Times New Roman" w:cs="Times New Roman"/>
+          <w:sz w:val="22"/>
+        </w:rPr>
+        <w:t xml:space="preserve">Used </w:t>
+      </w:r>
+      <w:proofErr w:type="spellStart"/>
+      <w:r>
+        <w:rPr>
+          <w:rFonts w:ascii="Times New Roman" w:hAnsi="Times New Roman" w:cs="Times New Roman"/>
+          <w:sz w:val="22"/>
+        </w:rPr>
+        <w:t>Matlab</w:t>
+      </w:r>
+      <w:proofErr w:type="spellEnd"/>
+      <w:r>
+        <w:rPr>
+          <w:rFonts w:ascii="Times New Roman" w:hAnsi="Times New Roman" w:cs="Times New Roman"/>
+          <w:sz w:val="22"/>
+        </w:rPr>
+        <w:t xml:space="preserve"> to achieve the BERT models' encoder layer for a better understanding of the attention mechanism</w:t>
+      </w:r>
+    </w:p>
+    <w:p>
+      <w:pPr>
         <w:pStyle w:val="1"/>
         <w:numPr>
           <w:ilvl w:val="0"/>
@@ -2323,40 +1943,45 @@
       </w:pPr>
       <w:r>
         <w:rPr>
-          <w:rFonts w:ascii="Times New Roman" w:hAnsi="Times New Roman" w:cs="Times New Roman" w:hint="eastAsia"/>
-          <w:sz w:val="22"/>
-        </w:rPr>
-        <w:t>U</w:t>
-      </w:r>
-      <w:r>
-        <w:rPr>
-          <w:rFonts w:ascii="Times New Roman" w:hAnsi="Times New Roman" w:cs="Times New Roman"/>
-          <w:sz w:val="22"/>
-        </w:rPr>
-        <w:t xml:space="preserve">sed </w:t>
-      </w:r>
-      <w:proofErr w:type="spellStart"/>
-      <w:r>
-        <w:rPr>
-          <w:rFonts w:ascii="Times New Roman" w:hAnsi="Times New Roman" w:cs="Times New Roman"/>
-          <w:sz w:val="22"/>
-        </w:rPr>
-        <w:t>Matlab</w:t>
-      </w:r>
-      <w:proofErr w:type="spellEnd"/>
-      <w:r>
-        <w:rPr>
-          <w:rFonts w:ascii="Times New Roman" w:hAnsi="Times New Roman" w:cs="Times New Roman"/>
-          <w:sz w:val="22"/>
-        </w:rPr>
-        <w:t xml:space="preserve"> to achieve BERT model</w:t>
-      </w:r>
-      <w:r>
-        <w:rPr>
-          <w:rFonts w:ascii="Times New Roman" w:hAnsi="Times New Roman" w:cs="Times New Roman"/>
-          <w:sz w:val="22"/>
-        </w:rPr>
-        <w:t>s</w:t>
+          <w:rFonts w:ascii="Times New Roman" w:hAnsi="Times New Roman" w:cs="Times New Roman"/>
+          <w:sz w:val="22"/>
+        </w:rPr>
+        <w:t xml:space="preserve">Now my team is trying to </w:t>
+      </w:r>
+      <w:r>
+        <w:rPr>
+          <w:rFonts w:ascii="Times New Roman" w:hAnsi="Times New Roman" w:cs="Times New Roman"/>
+          <w:sz w:val="22"/>
+        </w:rPr>
+        <w:t>u</w:t>
+      </w:r>
+      <w:r>
+        <w:rPr>
+          <w:rFonts w:ascii="Times New Roman" w:hAnsi="Times New Roman" w:cs="Times New Roman" w:hint="eastAsia"/>
+          <w:sz w:val="22"/>
+        </w:rPr>
+        <w:t>se</w:t>
+      </w:r>
+      <w:r>
+        <w:rPr>
+          <w:rFonts w:ascii="Times New Roman" w:hAnsi="Times New Roman" w:cs="Times New Roman"/>
+          <w:sz w:val="22"/>
+        </w:rPr>
+        <w:t xml:space="preserve"> Verilog to deploy </w:t>
+      </w:r>
+      <w:r>
+        <w:rPr>
+          <w:rFonts w:ascii="Times New Roman" w:hAnsi="Times New Roman" w:cs="Times New Roman"/>
+          <w:sz w:val="22"/>
+        </w:rPr>
+        <w:t xml:space="preserve">the </w:t>
+      </w:r>
+      <w:r>
+        <w:rPr>
+          <w:rFonts w:ascii="Times New Roman" w:hAnsi="Times New Roman" w:cs="Times New Roman"/>
+          <w:sz w:val="22"/>
+        </w:rPr>
+        <w:t>BERT models</w:t>
       </w:r>
       <w:r>
         <w:rPr>
@@ -2370,21 +1995,7 @@
           <w:rFonts w:ascii="Times New Roman" w:hAnsi="Times New Roman" w:cs="Times New Roman"/>
           <w:sz w:val="22"/>
         </w:rPr>
-        <w:t xml:space="preserve"> encoder</w:t>
-      </w:r>
-      <w:r>
-        <w:rPr>
-          <w:rFonts w:ascii="Times New Roman" w:hAnsi="Times New Roman" w:cs="Times New Roman"/>
-          <w:sz w:val="22"/>
-        </w:rPr>
-        <w:t xml:space="preserve"> layer</w:t>
-      </w:r>
-      <w:r>
-        <w:rPr>
-          <w:rFonts w:ascii="Times New Roman" w:hAnsi="Times New Roman" w:cs="Times New Roman"/>
-          <w:sz w:val="22"/>
-        </w:rPr>
-        <w:t xml:space="preserve"> for better understanding the attention mechanism</w:t>
+        <w:t xml:space="preserve"> inference process on Hardware</w:t>
       </w:r>
     </w:p>
     <w:p>
@@ -2406,14 +2017,35 @@
           <w:rFonts w:ascii="Times New Roman" w:hAnsi="Times New Roman" w:cs="Times New Roman"/>
           <w:sz w:val="22"/>
         </w:rPr>
-        <w:t xml:space="preserve">Read </w:t>
-      </w:r>
-      <w:r>
-        <w:rPr>
-          <w:rFonts w:ascii="Times New Roman" w:hAnsi="Times New Roman" w:cs="Times New Roman" w:hint="eastAsia"/>
-          <w:sz w:val="22"/>
-        </w:rPr>
-        <w:t>literature</w:t>
+        <w:t>G</w:t>
+      </w:r>
+      <w:r>
+        <w:rPr>
+          <w:rFonts w:ascii="Times New Roman" w:hAnsi="Times New Roman" w:cs="Times New Roman"/>
+          <w:sz w:val="22"/>
+        </w:rPr>
+        <w:t>i</w:t>
+      </w:r>
+      <w:r>
+        <w:rPr>
+          <w:rFonts w:ascii="Times New Roman" w:hAnsi="Times New Roman" w:cs="Times New Roman" w:hint="eastAsia"/>
+          <w:sz w:val="22"/>
+        </w:rPr>
+        <w:t xml:space="preserve">ve </w:t>
+      </w:r>
+      <w:r>
+        <w:rPr>
+          <w:rFonts w:ascii="Times New Roman" w:hAnsi="Times New Roman" w:cs="Times New Roman"/>
+          <w:sz w:val="22"/>
+        </w:rPr>
+        <w:t>team report</w:t>
+      </w:r>
+      <w:r>
+        <w:rPr>
+          <w:rFonts w:ascii="Times New Roman" w:hAnsi="Times New Roman" w:cs="Times New Roman"/>
+          <w:sz w:val="22"/>
+        </w:rPr>
+        <w:t>s</w:t>
       </w:r>
       <w:r>
         <w:rPr>
@@ -2427,11 +2059,80 @@
           <w:rFonts w:ascii="Times New Roman" w:hAnsi="Times New Roman" w:cs="Times New Roman" w:hint="eastAsia"/>
           <w:sz w:val="22"/>
         </w:rPr>
-        <w:t>on</w:t>
-      </w:r>
-      <w:r>
-        <w:rPr>
-          <w:rFonts w:ascii="Times New Roman" w:hAnsi="Times New Roman" w:cs="Times New Roman"/>
+        <w:t xml:space="preserve">on the </w:t>
+      </w:r>
+      <w:r>
+        <w:rPr>
+          <w:rFonts w:ascii="Times New Roman" w:hAnsi="Times New Roman" w:cs="Times New Roman"/>
+          <w:sz w:val="22"/>
+        </w:rPr>
+        <w:t>project</w:t>
+      </w:r>
+      <w:r>
+        <w:rPr>
+          <w:rFonts w:ascii="Times New Roman" w:hAnsi="Times New Roman" w:cs="Times New Roman" w:hint="eastAsia"/>
+          <w:sz w:val="22"/>
+        </w:rPr>
+        <w:t xml:space="preserve"> progress in </w:t>
+      </w:r>
+      <w:r>
+        <w:rPr>
+          <w:rFonts w:ascii="Times New Roman" w:hAnsi="Times New Roman" w:cs="Times New Roman"/>
+          <w:sz w:val="22"/>
+        </w:rPr>
+        <w:t>bi</w:t>
+      </w:r>
+      <w:r>
+        <w:rPr>
+          <w:rFonts w:ascii="Times New Roman" w:hAnsi="Times New Roman" w:cs="Times New Roman" w:hint="eastAsia"/>
+          <w:sz w:val="22"/>
+        </w:rPr>
+        <w:t>weekly team meeting</w:t>
+      </w:r>
+      <w:r>
+        <w:rPr>
+          <w:rFonts w:ascii="Times New Roman" w:hAnsi="Times New Roman" w:cs="Times New Roman"/>
+          <w:sz w:val="22"/>
+        </w:rPr>
+        <w:t>s</w:t>
+      </w:r>
+    </w:p>
+    <w:p>
+      <w:pPr>
+        <w:pStyle w:val="2"/>
+        <w:spacing w:line="220" w:lineRule="exact"/>
+        <w:ind w:firstLineChars="0"/>
+        <w:rPr>
+          <w:rFonts w:ascii="Times New Roman" w:hAnsi="Times New Roman" w:cs="Times New Roman"/>
+          <w:sz w:val="22"/>
+        </w:rPr>
+      </w:pPr>
+    </w:p>
+    <w:p>
+      <w:pPr>
+        <w:pStyle w:val="2"/>
+        <w:spacing w:line="220" w:lineRule="exact"/>
+        <w:ind w:firstLineChars="0" w:firstLine="0"/>
+        <w:rPr>
+          <w:rFonts w:ascii="Times New Roman" w:hAnsi="Times New Roman" w:cs="Times New Roman"/>
+          <w:i/>
+          <w:iCs/>
+          <w:sz w:val="22"/>
+        </w:rPr>
+      </w:pPr>
+      <w:r>
+        <w:rPr>
+          <w:rFonts w:ascii="Times New Roman" w:hAnsi="Times New Roman" w:cs="Times New Roman"/>
+          <w:b/>
+          <w:sz w:val="22"/>
+        </w:rPr>
+        <w:t>VLSI Design Experiment</w:t>
+      </w:r>
+      <w:r>
+        <w:rPr>
+          <w:rFonts w:ascii="Times New Roman" w:hAnsi="Times New Roman" w:cs="Times New Roman" w:hint="eastAsia"/>
+          <w:i/>
+          <w:iCs/>
           <w:sz w:val="22"/>
         </w:rPr>
         <w:t xml:space="preserve"> </w:t>
@@ -2439,46 +2140,570 @@
       <w:r>
         <w:rPr>
           <w:rFonts w:ascii="Times New Roman" w:hAnsi="Times New Roman" w:cs="Times New Roman"/>
-          <w:sz w:val="22"/>
-        </w:rPr>
-        <w:t xml:space="preserve">model compression methods for BERT, including </w:t>
-      </w:r>
-      <w:r>
-        <w:rPr>
-          <w:rFonts w:ascii="Times New Roman" w:hAnsi="Times New Roman" w:cs="Times New Roman"/>
-          <w:i/>
-          <w:iCs/>
-          <w:sz w:val="22"/>
-        </w:rPr>
-        <w:t xml:space="preserve">Q8BERT and IBERT </w:t>
-      </w:r>
-      <w:r>
-        <w:rPr>
-          <w:rFonts w:ascii="Times New Roman" w:hAnsi="Times New Roman" w:cs="Times New Roman"/>
-          <w:sz w:val="22"/>
-        </w:rPr>
-        <w:t>for</w:t>
-      </w:r>
-      <w:r>
-        <w:rPr>
-          <w:rFonts w:ascii="Times New Roman" w:hAnsi="Times New Roman" w:cs="Times New Roman"/>
-          <w:sz w:val="22"/>
-        </w:rPr>
-        <w:t xml:space="preserve"> latter deploying</w:t>
-      </w:r>
-      <w:r>
-        <w:rPr>
-          <w:rFonts w:ascii="Times New Roman" w:hAnsi="Times New Roman" w:cs="Times New Roman"/>
+          <w:i/>
+          <w:iCs/>
+          <w:sz w:val="22"/>
+        </w:rPr>
+        <w:tab/>
+      </w:r>
+    </w:p>
+    <w:p>
+      <w:pPr>
+        <w:pStyle w:val="2"/>
+        <w:spacing w:line="220" w:lineRule="exact"/>
+        <w:ind w:firstLineChars="0" w:firstLine="0"/>
+        <w:rPr>
+          <w:rFonts w:ascii="Times New Roman" w:hAnsi="Times New Roman" w:cs="Times New Roman"/>
+          <w:sz w:val="22"/>
+        </w:rPr>
+      </w:pPr>
+      <w:r>
+        <w:rPr>
+          <w:rFonts w:ascii="Times New Roman" w:hAnsi="Times New Roman" w:cs="Times New Roman"/>
+          <w:i/>
+          <w:iCs/>
+          <w:sz w:val="22"/>
+        </w:rPr>
+        <w:t>Individual assignment,</w:t>
+      </w:r>
+      <w:r>
+        <w:rPr>
+          <w:rFonts w:ascii="Times New Roman" w:hAnsi="Times New Roman" w:cs="Times New Roman" w:hint="eastAsia"/>
+          <w:i/>
+          <w:iCs/>
+          <w:sz w:val="22"/>
+        </w:rPr>
+        <w:t xml:space="preserve"> </w:t>
+      </w:r>
+      <w:r>
+        <w:rPr>
+          <w:rFonts w:ascii="Times New Roman" w:hAnsi="Times New Roman" w:cs="Times New Roman"/>
+          <w:i/>
+          <w:iCs/>
+          <w:sz w:val="22"/>
+        </w:rPr>
+        <w:t>March</w:t>
+      </w:r>
+      <w:r>
+        <w:rPr>
+          <w:rFonts w:ascii="Times New Roman" w:hAnsi="Times New Roman" w:cs="Times New Roman"/>
+          <w:i/>
+          <w:iCs/>
           <w:sz w:val="22"/>
         </w:rPr>
         <w:t>.</w:t>
       </w:r>
       <w:r>
         <w:rPr>
-          <w:rFonts w:ascii="Times New Roman" w:hAnsi="Times New Roman" w:cs="Times New Roman"/>
+          <w:rFonts w:ascii="Times New Roman" w:hAnsi="Times New Roman" w:cs="Times New Roman" w:hint="eastAsia"/>
+          <w:i/>
+          <w:iCs/>
+          <w:sz w:val="22"/>
+        </w:rPr>
+        <w:t xml:space="preserve"> 202</w:t>
+      </w:r>
+      <w:r>
+        <w:rPr>
+          <w:rFonts w:ascii="Times New Roman" w:hAnsi="Times New Roman" w:cs="Times New Roman"/>
+          <w:i/>
+          <w:iCs/>
+          <w:sz w:val="22"/>
+        </w:rPr>
+        <w:t>2~June. 2022</w:t>
+      </w:r>
+      <w:r>
+        <w:rPr>
+          <w:rFonts w:ascii="Times New Roman" w:hAnsi="Times New Roman" w:cs="Times New Roman" w:hint="eastAsia"/>
+          <w:i/>
+          <w:iCs/>
+          <w:sz w:val="22"/>
+        </w:rPr>
+        <w:t xml:space="preserve">                                          </w:t>
+      </w:r>
+    </w:p>
+    <w:p>
+      <w:pPr>
+        <w:pStyle w:val="2"/>
+        <w:numPr>
+          <w:ilvl w:val="0"/>
+          <w:numId w:val="1"/>
+        </w:numPr>
+        <w:spacing w:line="220" w:lineRule="exact"/>
+        <w:ind w:left="425" w:firstLineChars="0" w:hanging="425"/>
+        <w:rPr>
+          <w:rFonts w:ascii="Times New Roman" w:hAnsi="Times New Roman" w:cs="Times New Roman"/>
+          <w:sz w:val="22"/>
+        </w:rPr>
+      </w:pPr>
+      <w:r>
+        <w:rPr>
+          <w:rFonts w:ascii="Times New Roman" w:hAnsi="Times New Roman" w:cs="Times New Roman" w:hint="eastAsia"/>
+          <w:sz w:val="22"/>
+        </w:rPr>
+        <w:t xml:space="preserve">Used </w:t>
+      </w:r>
+      <w:proofErr w:type="spellStart"/>
+      <w:r>
+        <w:rPr>
+          <w:rFonts w:ascii="Times New Roman" w:hAnsi="Times New Roman" w:cs="Times New Roman"/>
+          <w:sz w:val="22"/>
+        </w:rPr>
+        <w:t>Vivado</w:t>
+      </w:r>
+      <w:proofErr w:type="spellEnd"/>
+      <w:r>
+        <w:rPr>
+          <w:rFonts w:ascii="Times New Roman" w:hAnsi="Times New Roman" w:cs="Times New Roman" w:hint="eastAsia"/>
           <w:sz w:val="22"/>
         </w:rPr>
         <w:t xml:space="preserve"> </w:t>
+      </w:r>
+      <w:r>
+        <w:rPr>
+          <w:rFonts w:ascii="Times New Roman" w:hAnsi="Times New Roman" w:cs="Times New Roman"/>
+          <w:sz w:val="22"/>
+        </w:rPr>
+        <w:t xml:space="preserve">and Candence </w:t>
+      </w:r>
+      <w:r>
+        <w:rPr>
+          <w:rFonts w:ascii="Times New Roman" w:hAnsi="Times New Roman" w:cs="Times New Roman" w:hint="eastAsia"/>
+          <w:sz w:val="22"/>
+        </w:rPr>
+        <w:t xml:space="preserve">to </w:t>
+      </w:r>
+      <w:r>
+        <w:rPr>
+          <w:rFonts w:ascii="Times New Roman" w:hAnsi="Times New Roman" w:cs="Times New Roman"/>
+          <w:sz w:val="22"/>
+        </w:rPr>
+        <w:t>devise efficient coding for computing 1-dimension convolution</w:t>
+      </w:r>
+    </w:p>
+    <w:p>
+      <w:pPr>
+        <w:pStyle w:val="2"/>
+        <w:numPr>
+          <w:ilvl w:val="0"/>
+          <w:numId w:val="1"/>
+        </w:numPr>
+        <w:spacing w:line="220" w:lineRule="exact"/>
+        <w:ind w:left="425" w:firstLineChars="0" w:hanging="425"/>
+        <w:rPr>
+          <w:rFonts w:ascii="Times New Roman" w:hAnsi="Times New Roman" w:cs="Times New Roman"/>
+          <w:sz w:val="22"/>
+        </w:rPr>
+      </w:pPr>
+      <w:r>
+        <w:rPr>
+          <w:rFonts w:ascii="Times New Roman" w:hAnsi="Times New Roman" w:cs="Times New Roman"/>
+          <w:sz w:val="22"/>
+        </w:rPr>
+        <w:t>Proposed three optimization methods based on basic VLSI techniques, including pipeline, parallel, and transpose</w:t>
+      </w:r>
+    </w:p>
+    <w:p>
+      <w:pPr>
+        <w:pStyle w:val="2"/>
+        <w:numPr>
+          <w:ilvl w:val="0"/>
+          <w:numId w:val="1"/>
+        </w:numPr>
+        <w:spacing w:line="220" w:lineRule="exact"/>
+        <w:ind w:left="425" w:firstLineChars="0" w:hanging="425"/>
+        <w:rPr>
+          <w:rFonts w:ascii="Times New Roman" w:hAnsi="Times New Roman" w:cs="Times New Roman"/>
+          <w:sz w:val="22"/>
+        </w:rPr>
+      </w:pPr>
+      <w:r>
+        <w:rPr>
+          <w:rFonts w:ascii="Times New Roman" w:hAnsi="Times New Roman" w:cs="Times New Roman"/>
+          <w:sz w:val="22"/>
+        </w:rPr>
+        <w:t>W</w:t>
+      </w:r>
+      <w:r>
+        <w:rPr>
+          <w:rFonts w:ascii="Times New Roman" w:hAnsi="Times New Roman" w:cs="Times New Roman"/>
+          <w:sz w:val="22"/>
+        </w:rPr>
+        <w:t>rote a report in 11 pages by Latex, and got an A score</w:t>
+      </w:r>
+    </w:p>
+    <w:p>
+      <w:pPr>
+        <w:pStyle w:val="2"/>
+        <w:spacing w:line="220" w:lineRule="exact"/>
+        <w:ind w:firstLineChars="0"/>
+        <w:rPr>
+          <w:rFonts w:ascii="Times New Roman" w:hAnsi="Times New Roman" w:cs="Times New Roman"/>
+          <w:b/>
+          <w:sz w:val="22"/>
+        </w:rPr>
+      </w:pPr>
+    </w:p>
+    <w:p>
+      <w:pPr>
+        <w:spacing w:line="220" w:lineRule="exact"/>
+        <w:rPr>
+          <w:rFonts w:ascii="Times New Roman" w:hAnsi="Times New Roman" w:cs="Times New Roman"/>
+          <w:b/>
+          <w:sz w:val="22"/>
+        </w:rPr>
+      </w:pPr>
+      <w:r>
+        <w:rPr>
+          <w:rFonts w:ascii="Times New Roman" w:hAnsi="Times New Roman" w:cs="Times New Roman" w:hint="eastAsia"/>
+          <w:b/>
+          <w:sz w:val="22"/>
+        </w:rPr>
+        <w:t>Verilog Design Experiment</w:t>
+      </w:r>
+    </w:p>
+    <w:p>
+      <w:pPr>
+        <w:spacing w:line="220" w:lineRule="exact"/>
+        <w:rPr>
+          <w:rFonts w:ascii="Times New Roman" w:hAnsi="Times New Roman" w:cs="Times New Roman"/>
+          <w:i/>
+          <w:iCs/>
+          <w:sz w:val="22"/>
+        </w:rPr>
+      </w:pPr>
+      <w:r>
+        <w:rPr>
+          <w:rFonts w:ascii="Times New Roman" w:hAnsi="Times New Roman" w:cs="Times New Roman" w:hint="eastAsia"/>
+          <w:i/>
+          <w:iCs/>
+          <w:sz w:val="22"/>
+        </w:rPr>
+        <w:t>Member</w:t>
+      </w:r>
+      <w:r>
+        <w:rPr>
+          <w:rFonts w:ascii="Times New Roman" w:hAnsi="Times New Roman" w:cs="Times New Roman"/>
+          <w:i/>
+          <w:iCs/>
+          <w:sz w:val="22"/>
+        </w:rPr>
+        <w:t xml:space="preserve">, </w:t>
+      </w:r>
+      <w:r>
+        <w:rPr>
+          <w:rFonts w:ascii="Times New Roman" w:hAnsi="Times New Roman" w:cs="Times New Roman" w:hint="eastAsia"/>
+          <w:i/>
+          <w:iCs/>
+          <w:sz w:val="22"/>
+        </w:rPr>
+        <w:t>Mar</w:t>
+      </w:r>
+      <w:r>
+        <w:rPr>
+          <w:rFonts w:ascii="Times New Roman" w:hAnsi="Times New Roman" w:cs="Times New Roman"/>
+          <w:i/>
+          <w:iCs/>
+          <w:sz w:val="22"/>
+        </w:rPr>
+        <w:t>.</w:t>
+      </w:r>
+      <w:r>
+        <w:rPr>
+          <w:rFonts w:ascii="Times New Roman" w:hAnsi="Times New Roman" w:cs="Times New Roman" w:hint="eastAsia"/>
+          <w:i/>
+          <w:iCs/>
+          <w:sz w:val="22"/>
+        </w:rPr>
+        <w:t xml:space="preserve"> 2021-Jun</w:t>
+      </w:r>
+      <w:r>
+        <w:rPr>
+          <w:rFonts w:ascii="Times New Roman" w:hAnsi="Times New Roman" w:cs="Times New Roman"/>
+          <w:i/>
+          <w:iCs/>
+          <w:sz w:val="22"/>
+        </w:rPr>
+        <w:t>.</w:t>
+      </w:r>
+      <w:r>
+        <w:rPr>
+          <w:rFonts w:ascii="Times New Roman" w:hAnsi="Times New Roman" w:cs="Times New Roman" w:hint="eastAsia"/>
+          <w:i/>
+          <w:iCs/>
+          <w:sz w:val="22"/>
+        </w:rPr>
+        <w:t xml:space="preserve"> 2021</w:t>
+      </w:r>
+    </w:p>
+    <w:p>
+      <w:pPr>
+        <w:pStyle w:val="2"/>
+        <w:numPr>
+          <w:ilvl w:val="0"/>
+          <w:numId w:val="1"/>
+        </w:numPr>
+        <w:spacing w:line="220" w:lineRule="exact"/>
+        <w:ind w:left="425" w:firstLineChars="0" w:hanging="425"/>
+        <w:rPr>
+          <w:rFonts w:ascii="Times New Roman" w:hAnsi="Times New Roman" w:cs="Times New Roman"/>
+          <w:sz w:val="22"/>
+        </w:rPr>
+      </w:pPr>
+      <w:r>
+        <w:rPr>
+          <w:rFonts w:ascii="Times New Roman" w:hAnsi="Times New Roman" w:cs="Times New Roman" w:hint="eastAsia"/>
+          <w:sz w:val="22"/>
+        </w:rPr>
+        <w:t>Used Quartus and Intel Cyclone5 Series</w:t>
+      </w:r>
+      <w:r>
+        <w:rPr>
+          <w:rFonts w:ascii="Times New Roman" w:hAnsi="Times New Roman" w:cs="Times New Roman"/>
+          <w:sz w:val="22"/>
+        </w:rPr>
+        <w:t>'</w:t>
+      </w:r>
+      <w:r>
+        <w:rPr>
+          <w:rFonts w:ascii="Times New Roman" w:hAnsi="Times New Roman" w:cs="Times New Roman" w:hint="eastAsia"/>
+          <w:sz w:val="22"/>
+        </w:rPr>
+        <w:t xml:space="preserve"> FPGA to </w:t>
+      </w:r>
+      <w:r>
+        <w:rPr>
+          <w:rFonts w:ascii="Times New Roman" w:hAnsi="Times New Roman" w:cs="Times New Roman"/>
+          <w:sz w:val="22"/>
+        </w:rPr>
+        <w:t>complete</w:t>
+      </w:r>
+      <w:r>
+        <w:rPr>
+          <w:rFonts w:ascii="Times New Roman" w:hAnsi="Times New Roman" w:cs="Times New Roman" w:hint="eastAsia"/>
+          <w:sz w:val="22"/>
+        </w:rPr>
+        <w:t xml:space="preserve"> a </w:t>
+      </w:r>
+      <w:r>
+        <w:rPr>
+          <w:rFonts w:ascii="Times New Roman" w:hAnsi="Times New Roman" w:cs="Times New Roman"/>
+          <w:sz w:val="22"/>
+        </w:rPr>
+        <w:t>VGA</w:t>
+      </w:r>
+      <w:r>
+        <w:rPr>
+          <w:rFonts w:ascii="Times New Roman" w:hAnsi="Times New Roman" w:cs="Times New Roman" w:hint="eastAsia"/>
+          <w:sz w:val="22"/>
+        </w:rPr>
+        <w:t xml:space="preserve"> display clock on the monitor</w:t>
+      </w:r>
+      <w:r>
+        <w:rPr>
+          <w:rFonts w:ascii="Times New Roman" w:hAnsi="Times New Roman" w:cs="Times New Roman"/>
+          <w:sz w:val="22"/>
+        </w:rPr>
+        <w:t>,</w:t>
+      </w:r>
+      <w:r>
+        <w:rPr>
+          <w:rFonts w:ascii="Times New Roman" w:hAnsi="Times New Roman" w:cs="Times New Roman" w:hint="eastAsia"/>
+          <w:sz w:val="22"/>
+        </w:rPr>
+        <w:t xml:space="preserve"> which can set time via keyboard</w:t>
+      </w:r>
+    </w:p>
+    <w:p>
+      <w:pPr>
+        <w:pStyle w:val="2"/>
+        <w:numPr>
+          <w:ilvl w:val="0"/>
+          <w:numId w:val="1"/>
+        </w:numPr>
+        <w:spacing w:line="220" w:lineRule="exact"/>
+        <w:ind w:left="425" w:firstLineChars="0" w:hanging="425"/>
+        <w:rPr>
+          <w:rFonts w:ascii="Times New Roman" w:hAnsi="Times New Roman" w:cs="Times New Roman"/>
+          <w:sz w:val="22"/>
+        </w:rPr>
+      </w:pPr>
+      <w:r>
+        <w:rPr>
+          <w:rFonts w:ascii="Times New Roman" w:hAnsi="Times New Roman" w:cs="Times New Roman" w:hint="eastAsia"/>
+          <w:sz w:val="22"/>
+        </w:rPr>
+        <w:t xml:space="preserve">Responsible for accomplishing the </w:t>
+      </w:r>
+      <w:r>
+        <w:rPr>
+          <w:rFonts w:ascii="Times New Roman" w:hAnsi="Times New Roman" w:cs="Times New Roman"/>
+          <w:sz w:val="22"/>
+        </w:rPr>
+        <w:t>VGA</w:t>
+      </w:r>
+      <w:r>
+        <w:rPr>
+          <w:rFonts w:ascii="Times New Roman" w:hAnsi="Times New Roman" w:cs="Times New Roman" w:hint="eastAsia"/>
+          <w:sz w:val="22"/>
+        </w:rPr>
+        <w:t xml:space="preserve"> display, mainly used RAM and sequential logic analysis for designing</w:t>
+      </w:r>
+    </w:p>
+    <w:p>
+      <w:pPr>
+        <w:pStyle w:val="2"/>
+        <w:numPr>
+          <w:ilvl w:val="0"/>
+          <w:numId w:val="1"/>
+        </w:numPr>
+        <w:spacing w:line="220" w:lineRule="exact"/>
+        <w:ind w:left="425" w:firstLineChars="0" w:hanging="425"/>
+        <w:rPr>
+          <w:rFonts w:ascii="Times New Roman" w:hAnsi="Times New Roman" w:cs="Times New Roman"/>
+          <w:sz w:val="22"/>
+        </w:rPr>
+      </w:pPr>
+      <w:r>
+        <w:rPr>
+          <w:rFonts w:ascii="Times New Roman" w:hAnsi="Times New Roman" w:cs="Times New Roman"/>
+          <w:sz w:val="22"/>
+        </w:rPr>
+        <w:t>W</w:t>
+      </w:r>
+      <w:r>
+        <w:rPr>
+          <w:rFonts w:ascii="Times New Roman" w:hAnsi="Times New Roman" w:cs="Times New Roman" w:hint="eastAsia"/>
+          <w:sz w:val="22"/>
+        </w:rPr>
+        <w:t>rote a report in 17 pages by Latex and got an A+ score</w:t>
+      </w:r>
+    </w:p>
+    <w:p>
+      <w:pPr>
+        <w:pStyle w:val="2"/>
+        <w:spacing w:line="220" w:lineRule="exact"/>
+        <w:ind w:firstLineChars="0"/>
+        <w:rPr>
+          <w:rFonts w:ascii="Times New Roman" w:hAnsi="Times New Roman" w:cs="Times New Roman"/>
+          <w:sz w:val="22"/>
+        </w:rPr>
+      </w:pPr>
+    </w:p>
+    <w:p>
+      <w:pPr>
+        <w:pBdr>
+          <w:bottom w:val="single" w:sz="6" w:space="1" w:color="auto"/>
+        </w:pBdr>
+        <w:spacing w:beforeLines="50" w:before="156"/>
+        <w:rPr>
+          <w:rFonts w:ascii="Times New Roman Bold" w:hAnsi="Times New Roman Bold" w:cs="Times New Roman Bold"/>
+          <w:b/>
+          <w:bCs/>
+          <w:smallCaps/>
+          <w:sz w:val="24"/>
+          <w:szCs w:val="24"/>
+        </w:rPr>
+      </w:pPr>
+      <w:r>
+        <w:rPr>
+          <w:rFonts w:ascii="Times New Roman Bold" w:hAnsi="Times New Roman Bold" w:cs="Times New Roman Bold"/>
+          <w:b/>
+          <w:bCs/>
+          <w:smallCaps/>
+          <w:sz w:val="24"/>
+          <w:szCs w:val="24"/>
+        </w:rPr>
+        <w:t>Extra-Curricular Experience</w:t>
+      </w:r>
+    </w:p>
+    <w:p>
+      <w:pPr>
+        <w:spacing w:line="220" w:lineRule="exact"/>
+        <w:rPr>
+          <w:rFonts w:ascii="Times New Roman" w:hAnsi="Times New Roman" w:cs="Times New Roman"/>
+          <w:b/>
+          <w:sz w:val="22"/>
+        </w:rPr>
+      </w:pPr>
+      <w:r>
+        <w:rPr>
+          <w:rFonts w:ascii="Times New Roman" w:hAnsi="Times New Roman" w:cs="Times New Roman" w:hint="eastAsia"/>
+          <w:b/>
+          <w:sz w:val="22"/>
+        </w:rPr>
+        <w:t xml:space="preserve">Student Union in Sch of Elec Sci and </w:t>
+      </w:r>
+      <w:r>
+        <w:rPr>
+          <w:rFonts w:ascii="Times New Roman" w:hAnsi="Times New Roman" w:cs="Times New Roman"/>
+          <w:b/>
+          <w:sz w:val="22"/>
+        </w:rPr>
+        <w:t>Eng.</w:t>
+      </w:r>
+      <w:r>
+        <w:rPr>
+          <w:rFonts w:ascii="Times New Roman" w:hAnsi="Times New Roman" w:cs="Times New Roman" w:hint="eastAsia"/>
+          <w:b/>
+          <w:sz w:val="22"/>
+        </w:rPr>
+        <w:t>, Organization Department</w:t>
+      </w:r>
+    </w:p>
+    <w:p>
+      <w:pPr>
+        <w:spacing w:line="220" w:lineRule="exact"/>
+        <w:rPr>
+          <w:rFonts w:ascii="Times New Roman" w:hAnsi="Times New Roman" w:cs="Times New Roman"/>
+          <w:i/>
+          <w:iCs/>
+          <w:sz w:val="22"/>
+        </w:rPr>
+      </w:pPr>
+      <w:r>
+        <w:rPr>
+          <w:rFonts w:ascii="Times New Roman" w:hAnsi="Times New Roman" w:cs="Times New Roman" w:hint="eastAsia"/>
+          <w:i/>
+          <w:iCs/>
+          <w:sz w:val="22"/>
+        </w:rPr>
+        <w:t>Department Director, Sept</w:t>
+      </w:r>
+      <w:r>
+        <w:rPr>
+          <w:rFonts w:ascii="Times New Roman" w:hAnsi="Times New Roman" w:cs="Times New Roman"/>
+          <w:i/>
+          <w:iCs/>
+          <w:sz w:val="22"/>
+        </w:rPr>
+        <w:t xml:space="preserve">. </w:t>
+      </w:r>
+      <w:r>
+        <w:rPr>
+          <w:rFonts w:ascii="Times New Roman" w:hAnsi="Times New Roman" w:cs="Times New Roman" w:hint="eastAsia"/>
+          <w:i/>
+          <w:iCs/>
+          <w:sz w:val="22"/>
+        </w:rPr>
+        <w:t>2020 - Sept</w:t>
+      </w:r>
+      <w:r>
+        <w:rPr>
+          <w:rFonts w:ascii="Times New Roman" w:hAnsi="Times New Roman" w:cs="Times New Roman"/>
+          <w:i/>
+          <w:iCs/>
+          <w:sz w:val="22"/>
+        </w:rPr>
+        <w:t xml:space="preserve">. </w:t>
+      </w:r>
+      <w:r>
+        <w:rPr>
+          <w:rFonts w:ascii="Times New Roman" w:hAnsi="Times New Roman" w:cs="Times New Roman" w:hint="eastAsia"/>
+          <w:i/>
+          <w:iCs/>
+          <w:sz w:val="22"/>
+        </w:rPr>
+        <w:t>2021</w:t>
       </w:r>
     </w:p>
     <w:p>
@@ -2497,59 +2722,17 @@
       </w:pPr>
       <w:r>
         <w:rPr>
-          <w:rFonts w:ascii="Times New Roman" w:hAnsi="Times New Roman" w:cs="Times New Roman"/>
-          <w:sz w:val="22"/>
-        </w:rPr>
-        <w:t xml:space="preserve">Now my team is trying to </w:t>
-      </w:r>
-      <w:r>
-        <w:rPr>
-          <w:rFonts w:ascii="Times New Roman" w:hAnsi="Times New Roman" w:cs="Times New Roman"/>
-          <w:sz w:val="22"/>
-        </w:rPr>
-        <w:t>u</w:t>
-      </w:r>
-      <w:r>
-        <w:rPr>
-          <w:rFonts w:ascii="Times New Roman" w:hAnsi="Times New Roman" w:cs="Times New Roman" w:hint="eastAsia"/>
-          <w:sz w:val="22"/>
-        </w:rPr>
-        <w:t>se</w:t>
-      </w:r>
-      <w:r>
-        <w:rPr>
-          <w:rFonts w:ascii="Times New Roman" w:hAnsi="Times New Roman" w:cs="Times New Roman"/>
-          <w:sz w:val="22"/>
-        </w:rPr>
-        <w:t xml:space="preserve"> Verilog to deploy </w:t>
-      </w:r>
-      <w:r>
-        <w:rPr>
-          <w:rFonts w:ascii="Times New Roman" w:hAnsi="Times New Roman" w:cs="Times New Roman"/>
-          <w:sz w:val="22"/>
-        </w:rPr>
-        <w:t xml:space="preserve">the </w:t>
-      </w:r>
-      <w:r>
-        <w:rPr>
-          <w:rFonts w:ascii="Times New Roman" w:hAnsi="Times New Roman" w:cs="Times New Roman"/>
-          <w:sz w:val="22"/>
-        </w:rPr>
-        <w:t>BERT models</w:t>
-      </w:r>
-      <w:r>
-        <w:rPr>
-          <w:rFonts w:ascii="Times New Roman" w:hAnsi="Times New Roman" w:cs="Times New Roman"/>
-          <w:sz w:val="22"/>
-        </w:rPr>
-        <w:t>'</w:t>
-      </w:r>
-      <w:r>
-        <w:rPr>
-          <w:rFonts w:ascii="Times New Roman" w:hAnsi="Times New Roman" w:cs="Times New Roman"/>
-          <w:sz w:val="22"/>
-        </w:rPr>
-        <w:t xml:space="preserve"> inference process on Hardware</w:t>
+          <w:rFonts w:ascii="Times New Roman" w:hAnsi="Times New Roman" w:cs="Times New Roman" w:hint="eastAsia"/>
+          <w:sz w:val="22"/>
+        </w:rPr>
+        <w:t>In charge of 2020 summer social practice, won "Excellent Organization Award"</w:t>
+      </w:r>
+      <w:r>
+        <w:rPr>
+          <w:rFonts w:ascii="Times New Roman" w:hAnsi="Times New Roman" w:cs="Times New Roman"/>
+          <w:sz w:val="22"/>
+        </w:rPr>
+        <w:t xml:space="preserve"> (20%)</w:t>
       </w:r>
     </w:p>
     <w:p>
@@ -2571,1052 +2754,35 @@
           <w:rFonts w:ascii="Times New Roman" w:hAnsi="Times New Roman" w:cs="Times New Roman"/>
           <w:sz w:val="22"/>
         </w:rPr>
-        <w:t>G</w:t>
-      </w:r>
-      <w:r>
-        <w:rPr>
-          <w:rFonts w:ascii="Times New Roman" w:hAnsi="Times New Roman" w:cs="Times New Roman"/>
-          <w:sz w:val="22"/>
-        </w:rPr>
-        <w:t>i</w:t>
-      </w:r>
-      <w:r>
-        <w:rPr>
-          <w:rFonts w:ascii="Times New Roman" w:hAnsi="Times New Roman" w:cs="Times New Roman" w:hint="eastAsia"/>
-          <w:sz w:val="22"/>
-        </w:rPr>
-        <w:t xml:space="preserve">ve </w:t>
-      </w:r>
-      <w:r>
-        <w:rPr>
-          <w:rFonts w:ascii="Times New Roman" w:hAnsi="Times New Roman" w:cs="Times New Roman"/>
-          <w:sz w:val="22"/>
-        </w:rPr>
-        <w:t>team report</w:t>
-      </w:r>
-      <w:r>
-        <w:rPr>
-          <w:rFonts w:ascii="Times New Roman" w:hAnsi="Times New Roman" w:cs="Times New Roman"/>
-          <w:sz w:val="22"/>
-        </w:rPr>
-        <w:t>s</w:t>
-      </w:r>
-      <w:r>
-        <w:rPr>
-          <w:rFonts w:ascii="Times New Roman" w:hAnsi="Times New Roman" w:cs="Times New Roman"/>
-          <w:sz w:val="22"/>
-        </w:rPr>
-        <w:t xml:space="preserve"> </w:t>
-      </w:r>
-      <w:r>
-        <w:rPr>
-          <w:rFonts w:ascii="Times New Roman" w:hAnsi="Times New Roman" w:cs="Times New Roman" w:hint="eastAsia"/>
-          <w:sz w:val="22"/>
-        </w:rPr>
-        <w:t xml:space="preserve">on the </w:t>
-      </w:r>
-      <w:r>
-        <w:rPr>
-          <w:rFonts w:ascii="Times New Roman" w:hAnsi="Times New Roman" w:cs="Times New Roman"/>
-          <w:sz w:val="22"/>
-        </w:rPr>
-        <w:t>project</w:t>
-      </w:r>
-      <w:r>
-        <w:rPr>
-          <w:rFonts w:ascii="Times New Roman" w:hAnsi="Times New Roman" w:cs="Times New Roman" w:hint="eastAsia"/>
-          <w:sz w:val="22"/>
-        </w:rPr>
-        <w:t xml:space="preserve"> progress in </w:t>
-      </w:r>
-      <w:r>
-        <w:rPr>
-          <w:rFonts w:ascii="Times New Roman" w:hAnsi="Times New Roman" w:cs="Times New Roman"/>
-          <w:sz w:val="22"/>
-        </w:rPr>
-        <w:t xml:space="preserve">the </w:t>
-      </w:r>
-      <w:r>
-        <w:rPr>
-          <w:rFonts w:ascii="Times New Roman" w:hAnsi="Times New Roman" w:cs="Times New Roman"/>
-          <w:sz w:val="22"/>
-        </w:rPr>
-        <w:t>bi</w:t>
-      </w:r>
-      <w:r>
-        <w:rPr>
-          <w:rFonts w:ascii="Times New Roman" w:hAnsi="Times New Roman" w:cs="Times New Roman" w:hint="eastAsia"/>
-          <w:sz w:val="22"/>
-        </w:rPr>
-        <w:t>weekly team meeting</w:t>
-      </w:r>
-      <w:r>
-        <w:rPr>
-          <w:rFonts w:ascii="Times New Roman" w:hAnsi="Times New Roman" w:cs="Times New Roman"/>
-          <w:sz w:val="22"/>
-        </w:rPr>
-        <w:t>s</w:t>
-      </w:r>
-      <w:r>
-        <w:rPr>
-          <w:rFonts w:ascii="Times New Roman" w:hAnsi="Times New Roman" w:cs="Times New Roman"/>
-          <w:sz w:val="22"/>
-        </w:rPr>
-        <w:t>. </w:t>
-      </w:r>
-    </w:p>
-    <w:p>
-      <w:pPr>
-        <w:pStyle w:val="2"/>
-        <w:spacing w:line="220" w:lineRule="exact"/>
-        <w:ind w:firstLineChars="0"/>
-        <w:rPr>
-          <w:rFonts w:ascii="Times New Roman" w:hAnsi="Times New Roman" w:cs="Times New Roman"/>
-          <w:sz w:val="22"/>
-        </w:rPr>
-      </w:pPr>
-    </w:p>
-    <w:p>
-      <w:pPr>
-        <w:pStyle w:val="2"/>
-        <w:spacing w:line="220" w:lineRule="exact"/>
-        <w:ind w:firstLineChars="0" w:firstLine="0"/>
-        <w:rPr>
-          <w:rFonts w:ascii="Times New Roman" w:hAnsi="Times New Roman" w:cs="Times New Roman"/>
-          <w:sz w:val="22"/>
-        </w:rPr>
-      </w:pPr>
-      <w:r>
-        <w:rPr>
-          <w:rFonts w:ascii="Times New Roman" w:hAnsi="Times New Roman" w:cs="Times New Roman" w:hint="eastAsia"/>
-          <w:b/>
-          <w:sz w:val="22"/>
-        </w:rPr>
-        <w:t>National Undergraduate Elect</w:t>
-      </w:r>
-      <w:r>
-        <w:rPr>
-          <w:rFonts w:ascii="Times New Roman" w:hAnsi="Times New Roman" w:cs="Times New Roman"/>
-          <w:b/>
-          <w:sz w:val="22"/>
-        </w:rPr>
-        <w:t>r</w:t>
-      </w:r>
-      <w:r>
-        <w:rPr>
-          <w:rFonts w:ascii="Times New Roman" w:hAnsi="Times New Roman" w:cs="Times New Roman" w:hint="eastAsia"/>
-          <w:b/>
-          <w:sz w:val="22"/>
-        </w:rPr>
-        <w:t>onic Design Contest</w:t>
-      </w:r>
-      <w:r>
-        <w:rPr>
-          <w:rFonts w:ascii="Times New Roman" w:hAnsi="Times New Roman" w:cs="Times New Roman"/>
-          <w:b/>
-          <w:sz w:val="22"/>
-        </w:rPr>
-        <w:t>s</w:t>
-      </w:r>
-      <w:r>
-        <w:rPr>
-          <w:rFonts w:ascii="Times New Roman" w:hAnsi="Times New Roman" w:cs="Times New Roman" w:hint="eastAsia"/>
-          <w:i/>
-          <w:iCs/>
-          <w:sz w:val="22"/>
-        </w:rPr>
-        <w:t xml:space="preserve"> </w:t>
-      </w:r>
-      <w:r>
-        <w:rPr>
-          <w:rFonts w:ascii="Times New Roman" w:hAnsi="Times New Roman" w:cs="Times New Roman"/>
-          <w:i/>
-          <w:iCs/>
-          <w:sz w:val="22"/>
-        </w:rPr>
-        <w:tab/>
-      </w:r>
-      <w:r>
-        <w:rPr>
-          <w:rFonts w:ascii="Times New Roman" w:hAnsi="Times New Roman" w:cs="Times New Roman" w:hint="eastAsia"/>
-          <w:i/>
-          <w:iCs/>
-          <w:sz w:val="22"/>
-        </w:rPr>
-        <w:t>Oct</w:t>
-      </w:r>
-      <w:r>
-        <w:rPr>
-          <w:rFonts w:ascii="Times New Roman" w:hAnsi="Times New Roman" w:cs="Times New Roman"/>
-          <w:i/>
-          <w:iCs/>
-          <w:sz w:val="22"/>
-        </w:rPr>
-        <w:t>.</w:t>
-      </w:r>
-      <w:r>
-        <w:rPr>
-          <w:rFonts w:ascii="Times New Roman" w:hAnsi="Times New Roman" w:cs="Times New Roman" w:hint="eastAsia"/>
-          <w:i/>
-          <w:iCs/>
-          <w:sz w:val="22"/>
-        </w:rPr>
-        <w:t xml:space="preserve"> 2020</w:t>
-      </w:r>
-      <w:r>
-        <w:rPr>
-          <w:rFonts w:ascii="Times New Roman" w:hAnsi="Times New Roman" w:cs="Times New Roman"/>
-          <w:i/>
-          <w:iCs/>
-          <w:sz w:val="22"/>
-        </w:rPr>
-        <w:t xml:space="preserve">- </w:t>
-      </w:r>
-      <w:r>
-        <w:rPr>
-          <w:rFonts w:ascii="Times New Roman" w:hAnsi="Times New Roman" w:cs="Times New Roman" w:hint="eastAsia"/>
-          <w:i/>
-          <w:iCs/>
-          <w:sz w:val="22"/>
-        </w:rPr>
-        <w:t>Nov</w:t>
-      </w:r>
-      <w:r>
-        <w:rPr>
-          <w:rFonts w:ascii="Times New Roman" w:hAnsi="Times New Roman" w:cs="Times New Roman"/>
-          <w:i/>
-          <w:iCs/>
-          <w:sz w:val="22"/>
-        </w:rPr>
-        <w:t xml:space="preserve">. </w:t>
-      </w:r>
-      <w:r>
-        <w:rPr>
-          <w:rFonts w:ascii="Times New Roman" w:hAnsi="Times New Roman" w:cs="Times New Roman" w:hint="eastAsia"/>
-          <w:i/>
-          <w:iCs/>
-          <w:sz w:val="22"/>
-        </w:rPr>
-        <w:t>2021</w:t>
-      </w:r>
-    </w:p>
-    <w:p>
-      <w:pPr>
-        <w:spacing w:line="220" w:lineRule="exact"/>
-        <w:rPr>
-          <w:rFonts w:ascii="Times New Roman" w:hAnsi="Times New Roman" w:cs="Times New Roman"/>
-          <w:i/>
-          <w:iCs/>
-          <w:sz w:val="22"/>
-        </w:rPr>
-      </w:pPr>
-      <w:r>
-        <w:rPr>
-          <w:rFonts w:ascii="Times New Roman" w:hAnsi="Times New Roman" w:cs="Times New Roman"/>
-          <w:i/>
-          <w:iCs/>
-          <w:sz w:val="22"/>
-        </w:rPr>
-        <w:t>Member</w:t>
-      </w:r>
-      <w:r>
-        <w:rPr>
-          <w:rFonts w:ascii="Times New Roman" w:hAnsi="Times New Roman" w:cs="Times New Roman" w:hint="eastAsia"/>
-          <w:i/>
-          <w:iCs/>
-          <w:sz w:val="22"/>
-        </w:rPr>
-        <w:t>, Oct</w:t>
-      </w:r>
-      <w:r>
-        <w:rPr>
-          <w:rFonts w:ascii="Times New Roman" w:hAnsi="Times New Roman" w:cs="Times New Roman"/>
-          <w:i/>
-          <w:iCs/>
-          <w:sz w:val="22"/>
-        </w:rPr>
-        <w:t>.</w:t>
-      </w:r>
-      <w:r>
-        <w:rPr>
-          <w:rFonts w:ascii="Times New Roman" w:hAnsi="Times New Roman" w:cs="Times New Roman" w:hint="eastAsia"/>
-          <w:i/>
-          <w:iCs/>
-          <w:sz w:val="22"/>
-        </w:rPr>
-        <w:t xml:space="preserve"> 2020                                          </w:t>
-      </w:r>
-    </w:p>
-    <w:p>
-      <w:pPr>
-        <w:pStyle w:val="2"/>
-        <w:numPr>
-          <w:ilvl w:val="0"/>
-          <w:numId w:val="1"/>
-        </w:numPr>
-        <w:spacing w:line="220" w:lineRule="exact"/>
-        <w:ind w:left="425" w:firstLineChars="0" w:hanging="425"/>
-        <w:rPr>
-          <w:rFonts w:ascii="Times New Roman" w:hAnsi="Times New Roman" w:cs="Times New Roman"/>
-          <w:sz w:val="22"/>
-        </w:rPr>
-      </w:pPr>
-      <w:r>
-        <w:rPr>
-          <w:rFonts w:ascii="Times New Roman" w:hAnsi="Times New Roman" w:cs="Times New Roman" w:hint="eastAsia"/>
-          <w:sz w:val="22"/>
-        </w:rPr>
-        <w:t>Used Multisim and Altium Designer to simulate and design electronic circuits as well as draw PCBs, design</w:t>
-      </w:r>
-      <w:r>
-        <w:rPr>
-          <w:rFonts w:ascii="Times New Roman" w:hAnsi="Times New Roman" w:cs="Times New Roman"/>
-          <w:sz w:val="22"/>
-        </w:rPr>
-        <w:t>ed</w:t>
-      </w:r>
-      <w:r>
-        <w:rPr>
-          <w:rFonts w:ascii="Times New Roman" w:hAnsi="Times New Roman" w:cs="Times New Roman" w:hint="eastAsia"/>
-          <w:sz w:val="22"/>
-        </w:rPr>
-        <w:t xml:space="preserve"> </w:t>
-      </w:r>
-      <w:r>
-        <w:rPr>
-          <w:rFonts w:ascii="Times New Roman" w:hAnsi="Times New Roman" w:cs="Times New Roman"/>
-          <w:sz w:val="22"/>
-        </w:rPr>
-        <w:t>a triode amplifier circuit with a selection chip for signal processing before MCU</w:t>
-      </w:r>
-      <w:r>
-        <w:rPr>
-          <w:rFonts w:ascii="Times New Roman" w:hAnsi="Times New Roman" w:cs="Times New Roman"/>
-          <w:sz w:val="22"/>
-        </w:rPr>
-        <w:t>'</w:t>
-      </w:r>
-      <w:r>
-        <w:rPr>
-          <w:rFonts w:ascii="Times New Roman" w:hAnsi="Times New Roman" w:cs="Times New Roman"/>
-          <w:sz w:val="22"/>
-        </w:rPr>
-        <w:t>s sampling, which could choose to show a normal sine waveform and 4 kinds of waveform with distortion with a certain range.</w:t>
-      </w:r>
-    </w:p>
-    <w:p>
-      <w:pPr>
-        <w:pStyle w:val="2"/>
-        <w:numPr>
-          <w:ilvl w:val="0"/>
-          <w:numId w:val="1"/>
-        </w:numPr>
-        <w:spacing w:line="220" w:lineRule="exact"/>
-        <w:ind w:left="425" w:firstLineChars="0" w:hanging="425"/>
-        <w:rPr>
-          <w:rFonts w:ascii="Times New Roman" w:hAnsi="Times New Roman" w:cs="Times New Roman"/>
-          <w:b/>
-          <w:sz w:val="22"/>
-        </w:rPr>
-      </w:pPr>
-      <w:r>
-        <w:rPr>
-          <w:rFonts w:ascii="Times New Roman" w:hAnsi="Times New Roman" w:cs="Times New Roman"/>
-          <w:sz w:val="22"/>
-        </w:rPr>
-        <w:t>D</w:t>
-      </w:r>
-      <w:r>
-        <w:rPr>
-          <w:rFonts w:ascii="Times New Roman" w:hAnsi="Times New Roman" w:cs="Times New Roman" w:hint="eastAsia"/>
-          <w:sz w:val="22"/>
-        </w:rPr>
-        <w:t>es</w:t>
-      </w:r>
-      <w:r>
-        <w:rPr>
-          <w:rFonts w:ascii="Times New Roman" w:hAnsi="Times New Roman" w:cs="Times New Roman"/>
-          <w:sz w:val="22"/>
-        </w:rPr>
-        <w:t>ign</w:t>
-      </w:r>
-      <w:r>
-        <w:rPr>
-          <w:rFonts w:ascii="Times New Roman" w:hAnsi="Times New Roman" w:cs="Times New Roman" w:hint="eastAsia"/>
-          <w:sz w:val="22"/>
-        </w:rPr>
-        <w:t xml:space="preserve">ed an Amplifier Nonlinear Distortion Research Device </w:t>
-      </w:r>
-    </w:p>
-    <w:p>
-      <w:pPr>
-        <w:pStyle w:val="2"/>
-        <w:spacing w:line="220" w:lineRule="exact"/>
-        <w:ind w:firstLineChars="0"/>
-        <w:rPr>
-          <w:rFonts w:ascii="Times New Roman" w:hAnsi="Times New Roman" w:cs="Times New Roman"/>
-          <w:b/>
-          <w:sz w:val="22"/>
-        </w:rPr>
-      </w:pPr>
-    </w:p>
-    <w:p>
-      <w:pPr>
-        <w:spacing w:line="220" w:lineRule="exact"/>
-        <w:rPr>
-          <w:rFonts w:ascii="Times New Roman" w:hAnsi="Times New Roman" w:cs="Times New Roman"/>
-          <w:i/>
-          <w:iCs/>
-          <w:sz w:val="22"/>
-        </w:rPr>
-      </w:pPr>
-      <w:r>
-        <w:rPr>
-          <w:rFonts w:ascii="Times New Roman" w:hAnsi="Times New Roman" w:cs="Times New Roman"/>
-          <w:i/>
-          <w:iCs/>
-          <w:sz w:val="22"/>
-        </w:rPr>
-        <w:t xml:space="preserve">Team leader, </w:t>
-      </w:r>
-      <w:r>
-        <w:rPr>
-          <w:rFonts w:ascii="Times New Roman" w:hAnsi="Times New Roman" w:cs="Times New Roman" w:hint="eastAsia"/>
-          <w:i/>
-          <w:iCs/>
-          <w:sz w:val="22"/>
-        </w:rPr>
-        <w:t>Nov</w:t>
-      </w:r>
-      <w:r>
-        <w:rPr>
-          <w:rFonts w:ascii="Times New Roman" w:hAnsi="Times New Roman" w:cs="Times New Roman"/>
-          <w:i/>
-          <w:iCs/>
-          <w:sz w:val="22"/>
-        </w:rPr>
-        <w:t xml:space="preserve">. </w:t>
-      </w:r>
-      <w:r>
-        <w:rPr>
-          <w:rFonts w:ascii="Times New Roman" w:hAnsi="Times New Roman" w:cs="Times New Roman" w:hint="eastAsia"/>
-          <w:i/>
-          <w:iCs/>
-          <w:sz w:val="22"/>
-        </w:rPr>
-        <w:t xml:space="preserve">2021     </w:t>
-      </w:r>
-    </w:p>
-    <w:p>
-      <w:pPr>
-        <w:pStyle w:val="2"/>
-        <w:numPr>
-          <w:ilvl w:val="0"/>
-          <w:numId w:val="1"/>
-        </w:numPr>
-        <w:spacing w:line="220" w:lineRule="exact"/>
-        <w:ind w:left="425" w:firstLineChars="0" w:hanging="425"/>
-        <w:rPr>
-          <w:rFonts w:ascii="Times New Roman" w:hAnsi="Times New Roman" w:cs="Times New Roman"/>
-          <w:sz w:val="22"/>
-        </w:rPr>
-      </w:pPr>
-      <w:r>
-        <w:rPr>
-          <w:rFonts w:ascii="Times New Roman" w:hAnsi="Times New Roman" w:cs="Times New Roman" w:hint="eastAsia"/>
-          <w:sz w:val="22"/>
-        </w:rPr>
-        <w:t xml:space="preserve">Used Multisim and Altium Designer to simulate and design electronic circuits as well as draw PCBs, </w:t>
-      </w:r>
-      <w:r>
-        <w:rPr>
-          <w:rFonts w:ascii="Times New Roman" w:hAnsi="Times New Roman" w:cs="Times New Roman"/>
-          <w:sz w:val="22"/>
-        </w:rPr>
-        <w:t xml:space="preserve">and </w:t>
-      </w:r>
-      <w:r>
-        <w:rPr>
-          <w:rFonts w:ascii="Times New Roman" w:hAnsi="Times New Roman" w:cs="Times New Roman" w:hint="eastAsia"/>
-          <w:sz w:val="22"/>
-        </w:rPr>
-        <w:t>design</w:t>
-      </w:r>
-      <w:r>
-        <w:rPr>
-          <w:rFonts w:ascii="Times New Roman" w:hAnsi="Times New Roman" w:cs="Times New Roman"/>
-          <w:sz w:val="22"/>
-        </w:rPr>
-        <w:t xml:space="preserve">ed an </w:t>
-      </w:r>
-      <w:proofErr w:type="gramStart"/>
-      <w:r>
-        <w:rPr>
-          <w:rFonts w:ascii="Times New Roman" w:hAnsi="Times New Roman" w:cs="Times New Roman"/>
-          <w:sz w:val="22"/>
-        </w:rPr>
-        <w:t>AGC(</w:t>
-      </w:r>
-      <w:proofErr w:type="gramEnd"/>
-      <w:r>
-        <w:rPr>
-          <w:rFonts w:ascii="Times New Roman" w:hAnsi="Times New Roman" w:cs="Times New Roman"/>
-          <w:sz w:val="22"/>
-        </w:rPr>
-        <w:t>automatic gain control) amplifier circuits for signal processing before MCU</w:t>
-      </w:r>
-      <w:r>
-        <w:rPr>
-          <w:rFonts w:ascii="Times New Roman" w:hAnsi="Times New Roman" w:cs="Times New Roman"/>
-          <w:sz w:val="22"/>
-        </w:rPr>
-        <w:t>'</w:t>
-      </w:r>
-      <w:r>
-        <w:rPr>
-          <w:rFonts w:ascii="Times New Roman" w:hAnsi="Times New Roman" w:cs="Times New Roman"/>
-          <w:sz w:val="22"/>
-        </w:rPr>
-        <w:t xml:space="preserve">s sampling. </w:t>
-      </w:r>
-    </w:p>
-    <w:p>
-      <w:pPr>
-        <w:pStyle w:val="2"/>
-        <w:numPr>
-          <w:ilvl w:val="0"/>
-          <w:numId w:val="1"/>
-        </w:numPr>
-        <w:spacing w:line="220" w:lineRule="exact"/>
-        <w:ind w:left="425" w:firstLineChars="0" w:hanging="425"/>
-        <w:rPr>
-          <w:rFonts w:ascii="Times New Roman" w:hAnsi="Times New Roman" w:cs="Times New Roman"/>
-          <w:b/>
-          <w:sz w:val="22"/>
-        </w:rPr>
-      </w:pPr>
-      <w:r>
-        <w:rPr>
-          <w:rFonts w:ascii="Times New Roman" w:hAnsi="Times New Roman" w:cs="Times New Roman" w:hint="eastAsia"/>
-          <w:sz w:val="22"/>
-        </w:rPr>
-        <w:t>Completed a</w:t>
-      </w:r>
-      <w:r>
-        <w:rPr>
-          <w:rFonts w:ascii="Times New Roman" w:hAnsi="Times New Roman" w:cs="Times New Roman"/>
-          <w:sz w:val="22"/>
-        </w:rPr>
-        <w:t xml:space="preserve"> Signal </w:t>
-      </w:r>
-      <w:r>
-        <w:rPr>
-          <w:rFonts w:ascii="Times New Roman" w:hAnsi="Times New Roman" w:cs="Times New Roman" w:hint="eastAsia"/>
-          <w:sz w:val="22"/>
-        </w:rPr>
-        <w:t xml:space="preserve">Distortion </w:t>
-      </w:r>
-      <w:r>
-        <w:rPr>
-          <w:rFonts w:ascii="Times New Roman" w:hAnsi="Times New Roman" w:cs="Times New Roman"/>
-          <w:sz w:val="22"/>
-        </w:rPr>
-        <w:t>Measuring</w:t>
-      </w:r>
-      <w:r>
-        <w:rPr>
-          <w:rFonts w:ascii="Times New Roman" w:hAnsi="Times New Roman" w:cs="Times New Roman" w:hint="eastAsia"/>
-          <w:sz w:val="22"/>
-        </w:rPr>
-        <w:t xml:space="preserve"> Device</w:t>
-      </w:r>
-    </w:p>
-    <w:p>
-      <w:pPr>
-        <w:pStyle w:val="2"/>
-        <w:numPr>
-          <w:ilvl w:val="0"/>
-          <w:numId w:val="1"/>
-        </w:numPr>
-        <w:spacing w:line="220" w:lineRule="exact"/>
-        <w:ind w:left="425" w:firstLineChars="0" w:hanging="425"/>
-        <w:rPr>
-          <w:rFonts w:ascii="Times New Roman" w:hAnsi="Times New Roman" w:cs="Times New Roman"/>
-          <w:b/>
-          <w:sz w:val="22"/>
-        </w:rPr>
-      </w:pPr>
-      <w:r>
-        <w:rPr>
-          <w:rFonts w:ascii="Times New Roman" w:hAnsi="Times New Roman" w:cs="Times New Roman"/>
-          <w:sz w:val="22"/>
-        </w:rPr>
-        <w:t xml:space="preserve">Have </w:t>
-      </w:r>
-      <w:r>
-        <w:rPr>
-          <w:rFonts w:ascii="Times New Roman" w:hAnsi="Times New Roman" w:cs="Times New Roman" w:hint="eastAsia"/>
-          <w:sz w:val="22"/>
-        </w:rPr>
-        <w:t xml:space="preserve">completed </w:t>
-      </w:r>
-      <w:r>
-        <w:rPr>
-          <w:rFonts w:ascii="Times New Roman" w:hAnsi="Times New Roman" w:cs="Times New Roman"/>
-          <w:sz w:val="22"/>
-        </w:rPr>
-        <w:t>4 extra</w:t>
-      </w:r>
-      <w:r>
-        <w:rPr>
-          <w:rFonts w:ascii="Times New Roman" w:hAnsi="Times New Roman" w:cs="Times New Roman" w:hint="eastAsia"/>
-          <w:sz w:val="22"/>
-        </w:rPr>
-        <w:t xml:space="preserve"> </w:t>
-      </w:r>
-      <w:r>
-        <w:rPr>
-          <w:rFonts w:ascii="Times New Roman" w:hAnsi="Times New Roman" w:cs="Times New Roman"/>
-          <w:sz w:val="22"/>
-        </w:rPr>
-        <w:t>system</w:t>
-      </w:r>
-      <w:r>
-        <w:rPr>
-          <w:rFonts w:ascii="Times New Roman" w:hAnsi="Times New Roman" w:cs="Times New Roman" w:hint="eastAsia"/>
-          <w:sz w:val="22"/>
-        </w:rPr>
-        <w:t>s</w:t>
-      </w:r>
-      <w:r>
-        <w:rPr>
-          <w:rFonts w:ascii="Times New Roman" w:hAnsi="Times New Roman" w:cs="Times New Roman"/>
-          <w:sz w:val="22"/>
-        </w:rPr>
-        <w:t xml:space="preserve"> during the training for the contest,</w:t>
-      </w:r>
-      <w:r>
-        <w:rPr>
-          <w:rFonts w:ascii="Times New Roman" w:hAnsi="Times New Roman" w:cs="Times New Roman" w:hint="eastAsia"/>
-          <w:sz w:val="22"/>
-        </w:rPr>
-        <w:t xml:space="preserve"> including an adaptive filtering</w:t>
-      </w:r>
-      <w:r>
-        <w:rPr>
-          <w:rFonts w:ascii="Times New Roman" w:hAnsi="Times New Roman" w:cs="Times New Roman"/>
-          <w:sz w:val="22"/>
-        </w:rPr>
-        <w:t>,</w:t>
-      </w:r>
-      <w:r>
-        <w:rPr>
-          <w:rFonts w:ascii="Times New Roman" w:hAnsi="Times New Roman" w:cs="Times New Roman" w:hint="eastAsia"/>
-          <w:sz w:val="22"/>
-        </w:rPr>
-        <w:t xml:space="preserve"> a remote amplitude-freque</w:t>
-      </w:r>
-      <w:r>
-        <w:rPr>
-          <w:rFonts w:ascii="Times New Roman" w:hAnsi="Times New Roman" w:cs="Times New Roman"/>
-          <w:sz w:val="22"/>
-        </w:rPr>
-        <w:t>n</w:t>
-      </w:r>
-      <w:r>
-        <w:rPr>
-          <w:rFonts w:ascii="Times New Roman" w:hAnsi="Times New Roman" w:cs="Times New Roman" w:hint="eastAsia"/>
-          <w:sz w:val="22"/>
-        </w:rPr>
-        <w:t>cy characteristic measurement instrument</w:t>
-      </w:r>
-      <w:r>
-        <w:rPr>
-          <w:rFonts w:ascii="Times New Roman" w:hAnsi="Times New Roman" w:cs="Times New Roman"/>
-          <w:sz w:val="22"/>
-        </w:rPr>
-        <w:t>,</w:t>
-      </w:r>
-      <w:r>
-        <w:rPr>
-          <w:rFonts w:ascii="Times New Roman" w:hAnsi="Times New Roman" w:cs="Times New Roman" w:hint="eastAsia"/>
-          <w:sz w:val="22"/>
-        </w:rPr>
-        <w:t xml:space="preserve"> </w:t>
-      </w:r>
-      <w:r>
-        <w:rPr>
-          <w:rFonts w:ascii="Times New Roman" w:hAnsi="Times New Roman" w:cs="Times New Roman"/>
-          <w:sz w:val="22"/>
-        </w:rPr>
-        <w:t>a spectrum analyzer</w:t>
-      </w:r>
-      <w:r>
-        <w:rPr>
-          <w:rFonts w:ascii="Times New Roman" w:hAnsi="Times New Roman" w:cs="Times New Roman"/>
-          <w:sz w:val="22"/>
-        </w:rPr>
-        <w:t>,</w:t>
-      </w:r>
-      <w:r>
-        <w:rPr>
-          <w:rFonts w:ascii="Times New Roman" w:hAnsi="Times New Roman" w:cs="Times New Roman"/>
-          <w:sz w:val="22"/>
-        </w:rPr>
-        <w:t xml:space="preserve"> and a speech-source localization device</w:t>
-      </w:r>
-      <w:r>
-        <w:rPr>
-          <w:rFonts w:ascii="Times New Roman" w:hAnsi="Times New Roman" w:cs="Times New Roman" w:hint="eastAsia"/>
-          <w:sz w:val="22"/>
-        </w:rPr>
-        <w:t>.</w:t>
-      </w:r>
-    </w:p>
-    <w:p>
-      <w:pPr>
-        <w:pStyle w:val="2"/>
-        <w:spacing w:line="220" w:lineRule="exact"/>
-        <w:ind w:firstLineChars="0"/>
-        <w:rPr>
-          <w:rFonts w:ascii="Times New Roman" w:hAnsi="Times New Roman" w:cs="Times New Roman"/>
-          <w:b/>
-          <w:sz w:val="22"/>
-        </w:rPr>
-      </w:pPr>
-    </w:p>
-    <w:p>
-      <w:pPr>
-        <w:spacing w:line="220" w:lineRule="exact"/>
-        <w:rPr>
-          <w:rFonts w:ascii="Times New Roman" w:hAnsi="Times New Roman" w:cs="Times New Roman"/>
-          <w:b/>
-          <w:sz w:val="22"/>
-        </w:rPr>
-      </w:pPr>
-      <w:r>
-        <w:rPr>
-          <w:rFonts w:ascii="Times New Roman" w:hAnsi="Times New Roman" w:cs="Times New Roman" w:hint="eastAsia"/>
-          <w:b/>
-          <w:sz w:val="22"/>
-        </w:rPr>
-        <w:t>Verilog Design Experiment</w:t>
-      </w:r>
-    </w:p>
-    <w:p>
-      <w:pPr>
-        <w:spacing w:line="220" w:lineRule="exact"/>
-        <w:rPr>
-          <w:rFonts w:ascii="Times New Roman" w:hAnsi="Times New Roman" w:cs="Times New Roman"/>
-          <w:i/>
-          <w:iCs/>
-          <w:sz w:val="22"/>
-        </w:rPr>
-      </w:pPr>
-      <w:r>
-        <w:rPr>
-          <w:rFonts w:ascii="Times New Roman" w:hAnsi="Times New Roman" w:cs="Times New Roman" w:hint="eastAsia"/>
-          <w:i/>
-          <w:iCs/>
-          <w:sz w:val="22"/>
-        </w:rPr>
-        <w:t>Member</w:t>
-      </w:r>
-      <w:r>
-        <w:rPr>
-          <w:rFonts w:ascii="Times New Roman" w:hAnsi="Times New Roman" w:cs="Times New Roman"/>
-          <w:i/>
-          <w:iCs/>
-          <w:sz w:val="22"/>
-        </w:rPr>
-        <w:t xml:space="preserve">, </w:t>
-      </w:r>
-      <w:r>
-        <w:rPr>
-          <w:rFonts w:ascii="Times New Roman" w:hAnsi="Times New Roman" w:cs="Times New Roman" w:hint="eastAsia"/>
-          <w:i/>
-          <w:iCs/>
-          <w:sz w:val="22"/>
-        </w:rPr>
-        <w:t>Mar</w:t>
-      </w:r>
-      <w:r>
-        <w:rPr>
-          <w:rFonts w:ascii="Times New Roman" w:hAnsi="Times New Roman" w:cs="Times New Roman"/>
-          <w:i/>
-          <w:iCs/>
-          <w:sz w:val="22"/>
-        </w:rPr>
-        <w:t>.</w:t>
-      </w:r>
-      <w:r>
-        <w:rPr>
-          <w:rFonts w:ascii="Times New Roman" w:hAnsi="Times New Roman" w:cs="Times New Roman" w:hint="eastAsia"/>
-          <w:i/>
-          <w:iCs/>
-          <w:sz w:val="22"/>
-        </w:rPr>
-        <w:t xml:space="preserve"> 2021-Jun</w:t>
-      </w:r>
-      <w:r>
-        <w:rPr>
-          <w:rFonts w:ascii="Times New Roman" w:hAnsi="Times New Roman" w:cs="Times New Roman"/>
-          <w:i/>
-          <w:iCs/>
-          <w:sz w:val="22"/>
-        </w:rPr>
-        <w:t>.</w:t>
-      </w:r>
-      <w:r>
-        <w:rPr>
-          <w:rFonts w:ascii="Times New Roman" w:hAnsi="Times New Roman" w:cs="Times New Roman" w:hint="eastAsia"/>
-          <w:i/>
-          <w:iCs/>
-          <w:sz w:val="22"/>
-        </w:rPr>
-        <w:t xml:space="preserve"> 2021</w:t>
-      </w:r>
-    </w:p>
-    <w:p>
-      <w:pPr>
-        <w:pStyle w:val="2"/>
-        <w:numPr>
-          <w:ilvl w:val="0"/>
-          <w:numId w:val="1"/>
-        </w:numPr>
-        <w:spacing w:line="220" w:lineRule="exact"/>
-        <w:ind w:left="425" w:firstLineChars="0" w:hanging="425"/>
-        <w:rPr>
-          <w:rFonts w:ascii="Times New Roman" w:hAnsi="Times New Roman" w:cs="Times New Roman"/>
-          <w:sz w:val="22"/>
-        </w:rPr>
-      </w:pPr>
-      <w:r>
-        <w:rPr>
-          <w:rFonts w:ascii="Times New Roman" w:hAnsi="Times New Roman" w:cs="Times New Roman" w:hint="eastAsia"/>
-          <w:sz w:val="22"/>
-        </w:rPr>
-        <w:t>Used Quartus and Intel Cyclone5 Series</w:t>
-      </w:r>
-      <w:r>
-        <w:rPr>
-          <w:rFonts w:ascii="Times New Roman" w:hAnsi="Times New Roman" w:cs="Times New Roman"/>
-          <w:sz w:val="22"/>
-        </w:rPr>
-        <w:t>'</w:t>
-      </w:r>
-      <w:r>
-        <w:rPr>
-          <w:rFonts w:ascii="Times New Roman" w:hAnsi="Times New Roman" w:cs="Times New Roman" w:hint="eastAsia"/>
-          <w:sz w:val="22"/>
-        </w:rPr>
-        <w:t xml:space="preserve"> FPGA to </w:t>
-      </w:r>
-      <w:r>
-        <w:rPr>
-          <w:rFonts w:ascii="Times New Roman" w:hAnsi="Times New Roman" w:cs="Times New Roman"/>
-          <w:sz w:val="22"/>
-        </w:rPr>
-        <w:t>conduct</w:t>
-      </w:r>
-      <w:r>
-        <w:rPr>
-          <w:rFonts w:ascii="Times New Roman" w:hAnsi="Times New Roman" w:cs="Times New Roman" w:hint="eastAsia"/>
-          <w:sz w:val="22"/>
-        </w:rPr>
-        <w:t xml:space="preserve"> </w:t>
-      </w:r>
-      <w:r>
-        <w:rPr>
-          <w:rFonts w:ascii="Times New Roman" w:hAnsi="Times New Roman" w:cs="Times New Roman"/>
-          <w:sz w:val="22"/>
-        </w:rPr>
-        <w:t>V</w:t>
-      </w:r>
-      <w:r>
-        <w:rPr>
-          <w:rFonts w:ascii="Times New Roman" w:hAnsi="Times New Roman" w:cs="Times New Roman" w:hint="eastAsia"/>
-          <w:sz w:val="22"/>
-        </w:rPr>
-        <w:t xml:space="preserve">erilog programming, completed a </w:t>
-      </w:r>
-      <w:r>
-        <w:rPr>
-          <w:rFonts w:ascii="Times New Roman" w:hAnsi="Times New Roman" w:cs="Times New Roman"/>
-          <w:sz w:val="22"/>
-        </w:rPr>
-        <w:t>VGA</w:t>
-      </w:r>
-      <w:r>
-        <w:rPr>
-          <w:rFonts w:ascii="Times New Roman" w:hAnsi="Times New Roman" w:cs="Times New Roman" w:hint="eastAsia"/>
-          <w:sz w:val="22"/>
-        </w:rPr>
-        <w:t xml:space="preserve"> display clock on the monitor which can set time via keyboard</w:t>
-      </w:r>
-    </w:p>
-    <w:p>
-      <w:pPr>
-        <w:pStyle w:val="2"/>
-        <w:numPr>
-          <w:ilvl w:val="0"/>
-          <w:numId w:val="1"/>
-        </w:numPr>
-        <w:spacing w:line="220" w:lineRule="exact"/>
-        <w:ind w:left="425" w:firstLineChars="0" w:hanging="425"/>
-        <w:rPr>
-          <w:rFonts w:ascii="Times New Roman" w:hAnsi="Times New Roman" w:cs="Times New Roman"/>
-          <w:sz w:val="22"/>
-        </w:rPr>
-      </w:pPr>
-      <w:r>
-        <w:rPr>
-          <w:rFonts w:ascii="Times New Roman" w:hAnsi="Times New Roman" w:cs="Times New Roman" w:hint="eastAsia"/>
-          <w:sz w:val="22"/>
-        </w:rPr>
-        <w:t xml:space="preserve">Responsible for accomplishing the </w:t>
-      </w:r>
-      <w:r>
-        <w:rPr>
-          <w:rFonts w:ascii="Times New Roman" w:hAnsi="Times New Roman" w:cs="Times New Roman"/>
-          <w:sz w:val="22"/>
-        </w:rPr>
-        <w:t>VGA</w:t>
-      </w:r>
-      <w:r>
-        <w:rPr>
-          <w:rFonts w:ascii="Times New Roman" w:hAnsi="Times New Roman" w:cs="Times New Roman" w:hint="eastAsia"/>
-          <w:sz w:val="22"/>
-        </w:rPr>
-        <w:t xml:space="preserve"> displaying, mainly used RAM and sequential logic analysis for designing, and wrote a report in 17 pages by Latex and got an A+ score</w:t>
-      </w:r>
-    </w:p>
-    <w:p>
-      <w:pPr>
-        <w:pStyle w:val="2"/>
-        <w:spacing w:line="220" w:lineRule="exact"/>
-        <w:ind w:firstLineChars="0"/>
-        <w:rPr>
-          <w:rFonts w:ascii="Times New Roman" w:hAnsi="Times New Roman" w:cs="Times New Roman"/>
-          <w:sz w:val="22"/>
-        </w:rPr>
-      </w:pPr>
-    </w:p>
-    <w:p>
-      <w:pPr>
-        <w:pBdr>
-          <w:bottom w:val="single" w:sz="6" w:space="1" w:color="auto"/>
-        </w:pBdr>
-        <w:spacing w:beforeLines="50" w:before="156"/>
-        <w:rPr>
-          <w:rFonts w:ascii="Times New Roman Bold" w:hAnsi="Times New Roman Bold" w:cs="Times New Roman Bold"/>
-          <w:b/>
-          <w:bCs/>
-          <w:smallCaps/>
-          <w:sz w:val="24"/>
-          <w:szCs w:val="24"/>
-        </w:rPr>
-      </w:pPr>
-      <w:r>
-        <w:rPr>
-          <w:rFonts w:ascii="Times New Roman Bold" w:hAnsi="Times New Roman Bold" w:cs="Times New Roman Bold"/>
-          <w:b/>
-          <w:bCs/>
-          <w:smallCaps/>
-          <w:sz w:val="24"/>
-          <w:szCs w:val="24"/>
-        </w:rPr>
-        <w:t>Extra-Curricular Experience</w:t>
-      </w:r>
-    </w:p>
-    <w:p>
-      <w:pPr>
-        <w:spacing w:line="220" w:lineRule="exact"/>
-        <w:rPr>
-          <w:rFonts w:ascii="Times New Roman" w:hAnsi="Times New Roman" w:cs="Times New Roman"/>
-          <w:b/>
-          <w:sz w:val="22"/>
-        </w:rPr>
-      </w:pPr>
-      <w:r>
-        <w:rPr>
-          <w:rFonts w:ascii="Times New Roman" w:hAnsi="Times New Roman" w:cs="Times New Roman" w:hint="eastAsia"/>
-          <w:b/>
-          <w:sz w:val="22"/>
-        </w:rPr>
-        <w:t xml:space="preserve">Student Union in Sch of Elec Sci and </w:t>
-      </w:r>
-      <w:r>
-        <w:rPr>
-          <w:rFonts w:ascii="Times New Roman" w:hAnsi="Times New Roman" w:cs="Times New Roman"/>
-          <w:b/>
-          <w:sz w:val="22"/>
-        </w:rPr>
-        <w:t>Eng.</w:t>
-      </w:r>
-      <w:r>
-        <w:rPr>
-          <w:rFonts w:ascii="Times New Roman" w:hAnsi="Times New Roman" w:cs="Times New Roman" w:hint="eastAsia"/>
-          <w:b/>
-          <w:sz w:val="22"/>
-        </w:rPr>
-        <w:t>, Organization Department</w:t>
-      </w:r>
-    </w:p>
-    <w:p>
-      <w:pPr>
-        <w:spacing w:line="220" w:lineRule="exact"/>
-        <w:rPr>
-          <w:rFonts w:ascii="Times New Roman" w:hAnsi="Times New Roman" w:cs="Times New Roman"/>
-          <w:i/>
-          <w:iCs/>
-          <w:sz w:val="22"/>
-        </w:rPr>
-      </w:pPr>
-      <w:r>
-        <w:rPr>
-          <w:rFonts w:ascii="Times New Roman" w:hAnsi="Times New Roman" w:cs="Times New Roman" w:hint="eastAsia"/>
-          <w:i/>
-          <w:iCs/>
-          <w:sz w:val="22"/>
-        </w:rPr>
-        <w:t>Department Director, Sept</w:t>
-      </w:r>
-      <w:r>
-        <w:rPr>
-          <w:rFonts w:ascii="Times New Roman" w:hAnsi="Times New Roman" w:cs="Times New Roman"/>
-          <w:i/>
-          <w:iCs/>
-          <w:sz w:val="22"/>
-        </w:rPr>
-        <w:t xml:space="preserve">. </w:t>
-      </w:r>
-      <w:r>
-        <w:rPr>
-          <w:rFonts w:ascii="Times New Roman" w:hAnsi="Times New Roman" w:cs="Times New Roman" w:hint="eastAsia"/>
-          <w:i/>
-          <w:iCs/>
-          <w:sz w:val="22"/>
-        </w:rPr>
-        <w:t>2020 - Sept</w:t>
-      </w:r>
-      <w:r>
-        <w:rPr>
-          <w:rFonts w:ascii="Times New Roman" w:hAnsi="Times New Roman" w:cs="Times New Roman"/>
-          <w:i/>
-          <w:iCs/>
-          <w:sz w:val="22"/>
-        </w:rPr>
-        <w:t xml:space="preserve">. </w:t>
-      </w:r>
-      <w:r>
-        <w:rPr>
-          <w:rFonts w:ascii="Times New Roman" w:hAnsi="Times New Roman" w:cs="Times New Roman" w:hint="eastAsia"/>
-          <w:i/>
-          <w:iCs/>
-          <w:sz w:val="22"/>
-        </w:rPr>
-        <w:t>2021</w:t>
+        <w:t xml:space="preserve">Won the 2021 </w:t>
+      </w:r>
+      <w:r>
+        <w:rPr>
+          <w:rFonts w:ascii="Times New Roman" w:hAnsi="Times New Roman" w:cs="Times New Roman" w:hint="eastAsia"/>
+          <w:sz w:val="22"/>
+        </w:rPr>
+        <w:t>"</w:t>
+      </w:r>
+      <w:r>
+        <w:rPr>
+          <w:rFonts w:ascii="Times New Roman" w:hAnsi="Times New Roman" w:cs="Times New Roman"/>
+          <w:sz w:val="22"/>
+        </w:rPr>
+        <w:t>Excellent Department Director</w:t>
+      </w:r>
+      <w:r>
+        <w:rPr>
+          <w:rFonts w:ascii="Times New Roman" w:hAnsi="Times New Roman" w:cs="Times New Roman" w:hint="eastAsia"/>
+          <w:sz w:val="22"/>
+        </w:rPr>
+        <w:t>"</w:t>
+      </w:r>
+      <w:r>
+        <w:rPr>
+          <w:rFonts w:ascii="Times New Roman" w:hAnsi="Times New Roman" w:cs="Times New Roman"/>
+          <w:sz w:val="22"/>
+        </w:rPr>
+        <w:t xml:space="preserve"> (15%)</w:t>
       </w:r>
     </w:p>
     <w:p>
@@ -3630,72 +2796,281 @@
         <w:ind w:left="425" w:firstLineChars="0" w:hanging="425"/>
         <w:rPr>
           <w:rFonts w:ascii="Times New Roman" w:hAnsi="Times New Roman" w:cs="Times New Roman"/>
-          <w:sz w:val="22"/>
-        </w:rPr>
-      </w:pPr>
-      <w:r>
-        <w:rPr>
-          <w:rFonts w:ascii="Times New Roman" w:hAnsi="Times New Roman" w:cs="Times New Roman" w:hint="eastAsia"/>
-          <w:sz w:val="22"/>
-        </w:rPr>
-        <w:t>In charge of 2020 summer social practice, won "Excellent Organization Award"</w:t>
-      </w:r>
-      <w:r>
-        <w:rPr>
-          <w:rFonts w:ascii="Times New Roman" w:hAnsi="Times New Roman" w:cs="Times New Roman"/>
-          <w:sz w:val="22"/>
-        </w:rPr>
-        <w:t xml:space="preserve"> (20%)</w:t>
-      </w:r>
-    </w:p>
-    <w:p>
-      <w:pPr>
-        <w:pStyle w:val="2"/>
-        <w:numPr>
-          <w:ilvl w:val="0"/>
-          <w:numId w:val="1"/>
-        </w:numPr>
+          <w:b/>
+          <w:szCs w:val="21"/>
+        </w:rPr>
+      </w:pPr>
+      <w:r>
+        <w:rPr>
+          <w:rFonts w:ascii="Times New Roman" w:hAnsi="Times New Roman" w:cs="Times New Roman" w:hint="eastAsia"/>
+          <w:sz w:val="22"/>
+        </w:rPr>
+        <w:t xml:space="preserve">Organized school social practice, volunteer </w:t>
+      </w:r>
+      <w:r>
+        <w:rPr>
+          <w:rFonts w:ascii="Times New Roman" w:hAnsi="Times New Roman" w:cs="Times New Roman"/>
+          <w:sz w:val="22"/>
+        </w:rPr>
+        <w:t>work,</w:t>
+      </w:r>
+      <w:r>
+        <w:rPr>
+          <w:rFonts w:ascii="Times New Roman" w:hAnsi="Times New Roman" w:cs="Times New Roman" w:hint="eastAsia"/>
+          <w:sz w:val="22"/>
+        </w:rPr>
+        <w:t xml:space="preserve"> and extracurricular activities</w:t>
+      </w:r>
+    </w:p>
+    <w:p>
+      <w:pPr>
         <w:spacing w:line="220" w:lineRule="exact"/>
-        <w:ind w:left="425" w:firstLineChars="0" w:hanging="425"/>
-        <w:rPr>
-          <w:rFonts w:ascii="Times New Roman" w:hAnsi="Times New Roman" w:cs="Times New Roman"/>
-          <w:sz w:val="22"/>
-        </w:rPr>
-      </w:pPr>
-      <w:r>
-        <w:rPr>
-          <w:rFonts w:ascii="Times New Roman" w:hAnsi="Times New Roman" w:cs="Times New Roman"/>
-          <w:sz w:val="22"/>
-        </w:rPr>
-        <w:t xml:space="preserve">Won the 2021 </w:t>
-      </w:r>
-      <w:r>
-        <w:rPr>
-          <w:rFonts w:ascii="Times New Roman" w:hAnsi="Times New Roman" w:cs="Times New Roman" w:hint="eastAsia"/>
-          <w:sz w:val="22"/>
-        </w:rPr>
-        <w:t>"</w:t>
-      </w:r>
-      <w:r>
-        <w:rPr>
-          <w:rFonts w:ascii="Times New Roman" w:hAnsi="Times New Roman" w:cs="Times New Roman"/>
-          <w:sz w:val="22"/>
-        </w:rPr>
-        <w:t>Excellent Department Director</w:t>
-      </w:r>
-      <w:r>
-        <w:rPr>
-          <w:rFonts w:ascii="Times New Roman" w:hAnsi="Times New Roman" w:cs="Times New Roman" w:hint="eastAsia"/>
-          <w:sz w:val="22"/>
-        </w:rPr>
-        <w:t>"</w:t>
-      </w:r>
-      <w:r>
-        <w:rPr>
-          <w:rFonts w:ascii="Times New Roman" w:hAnsi="Times New Roman" w:cs="Times New Roman"/>
-          <w:sz w:val="22"/>
-        </w:rPr>
-        <w:t xml:space="preserve"> (15%)</w:t>
+        <w:rPr>
+          <w:rFonts w:ascii="微软雅黑" w:eastAsia="微软雅黑" w:hAnsi="微软雅黑" w:cs="黑体"/>
+          <w:sz w:val="16"/>
+          <w:szCs w:val="21"/>
+        </w:rPr>
+      </w:pPr>
+      <w:r>
+        <w:rPr>
+          <w:rFonts w:ascii="Times New Roman" w:hAnsi="Times New Roman" w:cs="Times New Roman" w:hint="eastAsia"/>
+          <w:b/>
+          <w:sz w:val="22"/>
+        </w:rPr>
+        <w:t>School Badminton Association, Activity Department</w:t>
+      </w:r>
+      <w:r>
+        <w:rPr>
+          <w:rFonts w:ascii="Times New Roman" w:hAnsi="Times New Roman" w:cs="Times New Roman" w:hint="eastAsia"/>
+          <w:b/>
+          <w:sz w:val="22"/>
+        </w:rPr>
+        <w:tab/>
+      </w:r>
+      <w:r>
+        <w:rPr>
+          <w:rFonts w:ascii="微软雅黑" w:eastAsia="微软雅黑" w:hAnsi="微软雅黑" w:cs="黑体" w:hint="eastAsia"/>
+          <w:sz w:val="16"/>
+          <w:szCs w:val="21"/>
+        </w:rPr>
+        <w:tab/>
+      </w:r>
+      <w:r>
+        <w:rPr>
+          <w:rFonts w:ascii="微软雅黑" w:eastAsia="微软雅黑" w:hAnsi="微软雅黑" w:cs="黑体" w:hint="eastAsia"/>
+          <w:sz w:val="16"/>
+          <w:szCs w:val="21"/>
+        </w:rPr>
+        <w:tab/>
+      </w:r>
+      <w:r>
+        <w:rPr>
+          <w:rFonts w:ascii="微软雅黑" w:eastAsia="微软雅黑" w:hAnsi="微软雅黑" w:cs="黑体" w:hint="eastAsia"/>
+          <w:sz w:val="16"/>
+          <w:szCs w:val="21"/>
+        </w:rPr>
+        <w:tab/>
+      </w:r>
+    </w:p>
+    <w:p>
+      <w:pPr>
+        <w:spacing w:line="220" w:lineRule="exact"/>
+        <w:rPr>
+          <w:rFonts w:ascii="Times New Roman" w:hAnsi="Times New Roman" w:cs="Times New Roman"/>
+          <w:i/>
+          <w:iCs/>
+          <w:sz w:val="22"/>
+        </w:rPr>
+      </w:pPr>
+      <w:r>
+        <w:rPr>
+          <w:rFonts w:ascii="Times New Roman" w:hAnsi="Times New Roman" w:cs="Times New Roman" w:hint="eastAsia"/>
+          <w:i/>
+          <w:iCs/>
+          <w:sz w:val="22"/>
+        </w:rPr>
+        <w:t>Vice-chairman, Sept</w:t>
+      </w:r>
+      <w:r>
+        <w:rPr>
+          <w:rFonts w:ascii="Times New Roman" w:hAnsi="Times New Roman" w:cs="Times New Roman"/>
+          <w:i/>
+          <w:iCs/>
+          <w:sz w:val="22"/>
+        </w:rPr>
+        <w:t>.</w:t>
+      </w:r>
+      <w:r>
+        <w:rPr>
+          <w:rFonts w:ascii="Times New Roman" w:hAnsi="Times New Roman" w:cs="Times New Roman" w:hint="eastAsia"/>
+          <w:i/>
+          <w:iCs/>
+          <w:sz w:val="22"/>
+        </w:rPr>
+        <w:t xml:space="preserve"> 2021-</w:t>
+      </w:r>
+      <w:r>
+        <w:rPr>
+          <w:rFonts w:ascii="Times New Roman" w:hAnsi="Times New Roman" w:cs="Times New Roman"/>
+          <w:i/>
+          <w:iCs/>
+          <w:sz w:val="22"/>
+        </w:rPr>
+        <w:t xml:space="preserve">Sept. 2022; </w:t>
+      </w:r>
+      <w:r>
+        <w:rPr>
+          <w:rFonts w:ascii="Times New Roman" w:hAnsi="Times New Roman" w:cs="Times New Roman" w:hint="eastAsia"/>
+          <w:i/>
+          <w:iCs/>
+          <w:sz w:val="22"/>
+        </w:rPr>
+        <w:t>Minister, Sept</w:t>
+      </w:r>
+      <w:r>
+        <w:rPr>
+          <w:rFonts w:ascii="Times New Roman" w:hAnsi="Times New Roman" w:cs="Times New Roman"/>
+          <w:i/>
+          <w:iCs/>
+          <w:sz w:val="22"/>
+        </w:rPr>
+        <w:t>.</w:t>
+      </w:r>
+      <w:r>
+        <w:rPr>
+          <w:rFonts w:ascii="Times New Roman" w:hAnsi="Times New Roman" w:cs="Times New Roman" w:hint="eastAsia"/>
+          <w:i/>
+          <w:iCs/>
+          <w:sz w:val="22"/>
+        </w:rPr>
+        <w:t xml:space="preserve"> 2020- Sept</w:t>
+      </w:r>
+      <w:r>
+        <w:rPr>
+          <w:rFonts w:ascii="Times New Roman" w:hAnsi="Times New Roman" w:cs="Times New Roman"/>
+          <w:i/>
+          <w:iCs/>
+          <w:sz w:val="22"/>
+        </w:rPr>
+        <w:t>.</w:t>
+      </w:r>
+      <w:r>
+        <w:rPr>
+          <w:rFonts w:ascii="Times New Roman" w:hAnsi="Times New Roman" w:cs="Times New Roman" w:hint="eastAsia"/>
+          <w:i/>
+          <w:iCs/>
+          <w:sz w:val="22"/>
+        </w:rPr>
+        <w:t xml:space="preserve"> 2021</w:t>
+      </w:r>
+    </w:p>
+    <w:p>
+      <w:pPr>
+        <w:spacing w:line="220" w:lineRule="exact"/>
+        <w:rPr>
+          <w:rFonts w:ascii="Times New Roman" w:hAnsi="Times New Roman" w:cs="Times New Roman"/>
+          <w:sz w:val="22"/>
+        </w:rPr>
+      </w:pPr>
+      <w:r>
+        <w:rPr>
+          <w:rFonts w:ascii="Times New Roman" w:hAnsi="Times New Roman" w:cs="Times New Roman" w:hint="eastAsia"/>
+          <w:sz w:val="22"/>
+        </w:rPr>
+        <w:t>Organized large-scale sports events and contests</w:t>
+      </w:r>
+      <w:r>
+        <w:rPr>
+          <w:rFonts w:ascii="Times New Roman" w:hAnsi="Times New Roman" w:cs="Times New Roman"/>
+          <w:sz w:val="22"/>
+        </w:rPr>
+        <w:t> </w:t>
+      </w:r>
+      <w:r>
+        <w:rPr>
+          <w:rFonts w:ascii="Times New Roman" w:hAnsi="Times New Roman" w:cs="Times New Roman" w:hint="eastAsia"/>
+          <w:sz w:val="22"/>
+        </w:rPr>
+        <w:t>in NJU, the number of participants is up to hundreds</w:t>
+      </w:r>
+    </w:p>
+    <w:p>
+      <w:pPr>
+        <w:spacing w:line="220" w:lineRule="exact"/>
+        <w:rPr>
+          <w:rFonts w:ascii="Times New Roman" w:hAnsi="Times New Roman" w:cs="Times New Roman"/>
+          <w:b/>
+          <w:sz w:val="22"/>
+        </w:rPr>
+      </w:pPr>
+      <w:r>
+        <w:rPr>
+          <w:rFonts w:ascii="Times New Roman" w:hAnsi="Times New Roman" w:cs="Times New Roman" w:hint="eastAsia"/>
+          <w:b/>
+          <w:sz w:val="22"/>
+        </w:rPr>
+        <w:t>Women's Volleyball Team</w:t>
+      </w:r>
+    </w:p>
+    <w:p>
+      <w:pPr>
+        <w:spacing w:line="220" w:lineRule="exact"/>
+        <w:rPr>
+          <w:rFonts w:ascii="Times New Roman" w:hAnsi="Times New Roman" w:cs="Times New Roman"/>
+          <w:sz w:val="22"/>
+        </w:rPr>
+      </w:pPr>
+      <w:r>
+        <w:rPr>
+          <w:rFonts w:ascii="Times New Roman" w:hAnsi="Times New Roman" w:cs="Times New Roman" w:hint="eastAsia"/>
+          <w:i/>
+          <w:iCs/>
+          <w:sz w:val="22"/>
+        </w:rPr>
+        <w:t>Captain, Sept</w:t>
+      </w:r>
+      <w:r>
+        <w:rPr>
+          <w:rFonts w:ascii="Times New Roman" w:hAnsi="Times New Roman" w:cs="Times New Roman"/>
+          <w:i/>
+          <w:iCs/>
+          <w:sz w:val="22"/>
+        </w:rPr>
+        <w:t>.</w:t>
+      </w:r>
+      <w:r>
+        <w:rPr>
+          <w:rFonts w:ascii="Times New Roman" w:hAnsi="Times New Roman" w:cs="Times New Roman" w:hint="eastAsia"/>
+          <w:i/>
+          <w:iCs/>
+          <w:sz w:val="22"/>
+        </w:rPr>
+        <w:t>2021-</w:t>
+      </w:r>
+      <w:r>
+        <w:rPr>
+          <w:rFonts w:ascii="Times New Roman" w:hAnsi="Times New Roman" w:cs="Times New Roman"/>
+          <w:i/>
+          <w:iCs/>
+          <w:sz w:val="22"/>
+        </w:rPr>
+        <w:t>Sept. 2022</w:t>
+      </w:r>
+      <w:r>
+        <w:rPr>
+          <w:rFonts w:ascii="Times New Roman" w:hAnsi="Times New Roman" w:cs="Times New Roman" w:hint="eastAsia"/>
+          <w:i/>
+          <w:iCs/>
+          <w:sz w:val="22"/>
+        </w:rPr>
+        <w:t xml:space="preserve"> </w:t>
+      </w:r>
+      <w:r>
+        <w:rPr>
+          <w:rFonts w:ascii="Times New Roman" w:hAnsi="Times New Roman" w:cs="Times New Roman" w:hint="eastAsia"/>
+          <w:sz w:val="22"/>
+        </w:rPr>
+        <w:t xml:space="preserve"> </w:t>
       </w:r>
     </w:p>
     <w:p>
@@ -3709,281 +3084,102 @@
         <w:ind w:left="425" w:firstLineChars="0" w:hanging="425"/>
         <w:rPr>
           <w:rFonts w:ascii="Times New Roman" w:hAnsi="Times New Roman" w:cs="Times New Roman"/>
-          <w:b/>
-          <w:szCs w:val="21"/>
-        </w:rPr>
-      </w:pPr>
-      <w:r>
-        <w:rPr>
-          <w:rFonts w:ascii="Times New Roman" w:hAnsi="Times New Roman" w:cs="Times New Roman" w:hint="eastAsia"/>
-          <w:sz w:val="22"/>
-        </w:rPr>
-        <w:t xml:space="preserve">Organized school social practice, volunteer </w:t>
-      </w:r>
-      <w:r>
-        <w:rPr>
-          <w:rFonts w:ascii="Times New Roman" w:hAnsi="Times New Roman" w:cs="Times New Roman"/>
-          <w:sz w:val="22"/>
-        </w:rPr>
-        <w:t>work,</w:t>
-      </w:r>
-      <w:r>
-        <w:rPr>
-          <w:rFonts w:ascii="Times New Roman" w:hAnsi="Times New Roman" w:cs="Times New Roman" w:hint="eastAsia"/>
-          <w:sz w:val="22"/>
-        </w:rPr>
-        <w:t xml:space="preserve"> and extracurricular activities</w:t>
-      </w:r>
-    </w:p>
-    <w:p>
-      <w:pPr>
+          <w:sz w:val="22"/>
+        </w:rPr>
+      </w:pPr>
+      <w:r>
+        <w:rPr>
+          <w:rFonts w:ascii="Times New Roman" w:hAnsi="Times New Roman" w:cs="Times New Roman" w:hint="eastAsia"/>
+          <w:sz w:val="22"/>
+        </w:rPr>
+        <w:t xml:space="preserve">Won the </w:t>
+      </w:r>
+      <w:r>
+        <w:rPr>
+          <w:rFonts w:ascii="Times New Roman" w:hAnsi="Times New Roman" w:cs="Times New Roman"/>
+          <w:sz w:val="22"/>
+        </w:rPr>
+        <w:t>4</w:t>
+      </w:r>
+      <w:r>
+        <w:rPr>
+          <w:rFonts w:ascii="Times New Roman" w:hAnsi="Times New Roman" w:cs="Times New Roman" w:hint="eastAsia"/>
+          <w:sz w:val="22"/>
+        </w:rPr>
+        <w:t xml:space="preserve">th prize in </w:t>
+      </w:r>
+      <w:r>
+        <w:rPr>
+          <w:rFonts w:ascii="Times New Roman" w:hAnsi="Times New Roman" w:cs="Times New Roman"/>
+          <w:sz w:val="22"/>
+        </w:rPr>
+        <w:t xml:space="preserve">the </w:t>
+      </w:r>
+      <w:r>
+        <w:rPr>
+          <w:rFonts w:ascii="Times New Roman" w:hAnsi="Times New Roman" w:cs="Times New Roman" w:hint="eastAsia"/>
+          <w:sz w:val="22"/>
+        </w:rPr>
+        <w:t xml:space="preserve">2019-2020 departmental contest and the </w:t>
+      </w:r>
+      <w:r>
+        <w:rPr>
+          <w:rFonts w:ascii="Times New Roman" w:hAnsi="Times New Roman" w:cs="Times New Roman"/>
+          <w:sz w:val="22"/>
+        </w:rPr>
+        <w:t>3</w:t>
+      </w:r>
+      <w:r>
+        <w:rPr>
+          <w:rFonts w:ascii="Times New Roman" w:hAnsi="Times New Roman" w:cs="Times New Roman" w:hint="eastAsia"/>
+          <w:sz w:val="22"/>
+        </w:rPr>
+        <w:t xml:space="preserve">rd prize in </w:t>
+      </w:r>
+      <w:r>
+        <w:rPr>
+          <w:rFonts w:ascii="Times New Roman" w:hAnsi="Times New Roman" w:cs="Times New Roman"/>
+          <w:sz w:val="22"/>
+        </w:rPr>
+        <w:t xml:space="preserve">the </w:t>
+      </w:r>
+      <w:r>
+        <w:rPr>
+          <w:rFonts w:ascii="Times New Roman" w:hAnsi="Times New Roman" w:cs="Times New Roman" w:hint="eastAsia"/>
+          <w:sz w:val="22"/>
+        </w:rPr>
+        <w:t>2020-2021 departmental contest</w:t>
+      </w:r>
+    </w:p>
+    <w:p>
+      <w:pPr>
+        <w:pStyle w:val="1"/>
         <w:spacing w:line="220" w:lineRule="exact"/>
-        <w:rPr>
-          <w:rFonts w:ascii="微软雅黑" w:eastAsia="微软雅黑" w:hAnsi="微软雅黑" w:cs="黑体"/>
-          <w:sz w:val="16"/>
-          <w:szCs w:val="21"/>
-        </w:rPr>
-      </w:pPr>
-      <w:r>
-        <w:rPr>
-          <w:rFonts w:ascii="Times New Roman" w:hAnsi="Times New Roman" w:cs="Times New Roman" w:hint="eastAsia"/>
-          <w:b/>
-          <w:sz w:val="22"/>
-        </w:rPr>
-        <w:t>School Badminton Association, Activity Department</w:t>
-      </w:r>
-      <w:r>
-        <w:rPr>
-          <w:rFonts w:ascii="Times New Roman" w:hAnsi="Times New Roman" w:cs="Times New Roman" w:hint="eastAsia"/>
-          <w:b/>
-          <w:sz w:val="22"/>
-        </w:rPr>
-        <w:tab/>
-      </w:r>
-      <w:r>
-        <w:rPr>
-          <w:rFonts w:ascii="微软雅黑" w:eastAsia="微软雅黑" w:hAnsi="微软雅黑" w:cs="黑体" w:hint="eastAsia"/>
-          <w:sz w:val="16"/>
-          <w:szCs w:val="21"/>
-        </w:rPr>
-        <w:tab/>
-      </w:r>
-      <w:r>
-        <w:rPr>
-          <w:rFonts w:ascii="微软雅黑" w:eastAsia="微软雅黑" w:hAnsi="微软雅黑" w:cs="黑体" w:hint="eastAsia"/>
-          <w:sz w:val="16"/>
-          <w:szCs w:val="21"/>
-        </w:rPr>
-        <w:tab/>
-      </w:r>
-      <w:r>
-        <w:rPr>
-          <w:rFonts w:ascii="微软雅黑" w:eastAsia="微软雅黑" w:hAnsi="微软雅黑" w:cs="黑体" w:hint="eastAsia"/>
-          <w:sz w:val="16"/>
-          <w:szCs w:val="21"/>
-        </w:rPr>
-        <w:tab/>
-      </w:r>
-    </w:p>
-    <w:p>
-      <w:pPr>
-        <w:spacing w:line="220" w:lineRule="exact"/>
-        <w:rPr>
-          <w:rFonts w:ascii="Times New Roman" w:hAnsi="Times New Roman" w:cs="Times New Roman"/>
-          <w:i/>
-          <w:iCs/>
-          <w:sz w:val="22"/>
-        </w:rPr>
-      </w:pPr>
-      <w:r>
-        <w:rPr>
-          <w:rFonts w:ascii="Times New Roman" w:hAnsi="Times New Roman" w:cs="Times New Roman" w:hint="eastAsia"/>
-          <w:i/>
-          <w:iCs/>
-          <w:sz w:val="22"/>
-        </w:rPr>
-        <w:t>Vice-chairman, Sept</w:t>
-      </w:r>
-      <w:r>
-        <w:rPr>
-          <w:rFonts w:ascii="Times New Roman" w:hAnsi="Times New Roman" w:cs="Times New Roman"/>
-          <w:i/>
-          <w:iCs/>
-          <w:sz w:val="22"/>
-        </w:rPr>
-        <w:t>.</w:t>
-      </w:r>
-      <w:r>
-        <w:rPr>
-          <w:rFonts w:ascii="Times New Roman" w:hAnsi="Times New Roman" w:cs="Times New Roman" w:hint="eastAsia"/>
-          <w:i/>
-          <w:iCs/>
-          <w:sz w:val="22"/>
-        </w:rPr>
-        <w:t xml:space="preserve"> 2021-</w:t>
-      </w:r>
-      <w:r>
-        <w:rPr>
-          <w:rFonts w:ascii="Times New Roman" w:hAnsi="Times New Roman" w:cs="Times New Roman"/>
-          <w:i/>
-          <w:iCs/>
-          <w:sz w:val="22"/>
-        </w:rPr>
-        <w:t xml:space="preserve">Sept. 2022; </w:t>
-      </w:r>
-      <w:r>
-        <w:rPr>
-          <w:rFonts w:ascii="Times New Roman" w:hAnsi="Times New Roman" w:cs="Times New Roman" w:hint="eastAsia"/>
-          <w:i/>
-          <w:iCs/>
-          <w:sz w:val="22"/>
-        </w:rPr>
-        <w:t>Minister, Sept</w:t>
-      </w:r>
-      <w:r>
-        <w:rPr>
-          <w:rFonts w:ascii="Times New Roman" w:hAnsi="Times New Roman" w:cs="Times New Roman"/>
-          <w:i/>
-          <w:iCs/>
-          <w:sz w:val="22"/>
-        </w:rPr>
-        <w:t>.</w:t>
-      </w:r>
-      <w:r>
-        <w:rPr>
-          <w:rFonts w:ascii="Times New Roman" w:hAnsi="Times New Roman" w:cs="Times New Roman" w:hint="eastAsia"/>
-          <w:i/>
-          <w:iCs/>
-          <w:sz w:val="22"/>
-        </w:rPr>
-        <w:t xml:space="preserve"> 2020- Sept</w:t>
-      </w:r>
-      <w:r>
-        <w:rPr>
-          <w:rFonts w:ascii="Times New Roman" w:hAnsi="Times New Roman" w:cs="Times New Roman"/>
-          <w:i/>
-          <w:iCs/>
-          <w:sz w:val="22"/>
-        </w:rPr>
-        <w:t>.</w:t>
-      </w:r>
-      <w:r>
-        <w:rPr>
-          <w:rFonts w:ascii="Times New Roman" w:hAnsi="Times New Roman" w:cs="Times New Roman" w:hint="eastAsia"/>
-          <w:i/>
-          <w:iCs/>
-          <w:sz w:val="22"/>
-        </w:rPr>
-        <w:t xml:space="preserve"> 2021</w:t>
-      </w:r>
-    </w:p>
-    <w:p>
-      <w:pPr>
-        <w:spacing w:line="220" w:lineRule="exact"/>
-        <w:rPr>
-          <w:rFonts w:ascii="Times New Roman" w:hAnsi="Times New Roman" w:cs="Times New Roman"/>
-          <w:sz w:val="22"/>
-        </w:rPr>
-      </w:pPr>
-      <w:r>
-        <w:rPr>
-          <w:rFonts w:ascii="Times New Roman" w:hAnsi="Times New Roman" w:cs="Times New Roman" w:hint="eastAsia"/>
-          <w:sz w:val="22"/>
-        </w:rPr>
-        <w:t>Organized large-scale sports events and contests</w:t>
-      </w:r>
-      <w:r>
-        <w:rPr>
-          <w:rFonts w:ascii="Times New Roman" w:hAnsi="Times New Roman" w:cs="Times New Roman"/>
-          <w:sz w:val="22"/>
-        </w:rPr>
-        <w:t> </w:t>
-      </w:r>
-      <w:r>
-        <w:rPr>
-          <w:rFonts w:ascii="Times New Roman" w:hAnsi="Times New Roman" w:cs="Times New Roman" w:hint="eastAsia"/>
-          <w:sz w:val="22"/>
-        </w:rPr>
-        <w:t>in NJU, the number of participants is up to hundreds</w:t>
-      </w:r>
-    </w:p>
-    <w:p>
-      <w:pPr>
-        <w:spacing w:line="220" w:lineRule="exact"/>
-        <w:rPr>
-          <w:rFonts w:ascii="Times New Roman" w:hAnsi="Times New Roman" w:cs="Times New Roman"/>
-          <w:b/>
-          <w:sz w:val="22"/>
-        </w:rPr>
-      </w:pPr>
-      <w:r>
-        <w:rPr>
-          <w:rFonts w:ascii="Times New Roman" w:hAnsi="Times New Roman" w:cs="Times New Roman" w:hint="eastAsia"/>
-          <w:b/>
-          <w:sz w:val="22"/>
-        </w:rPr>
-        <w:t>Women's Volleyball Team</w:t>
-      </w:r>
-    </w:p>
-    <w:p>
-      <w:pPr>
-        <w:spacing w:line="220" w:lineRule="exact"/>
-        <w:rPr>
-          <w:rFonts w:ascii="Times New Roman" w:hAnsi="Times New Roman" w:cs="Times New Roman"/>
-          <w:sz w:val="22"/>
-        </w:rPr>
-      </w:pPr>
-      <w:r>
-        <w:rPr>
-          <w:rFonts w:ascii="Times New Roman" w:hAnsi="Times New Roman" w:cs="Times New Roman" w:hint="eastAsia"/>
-          <w:i/>
-          <w:iCs/>
-          <w:sz w:val="22"/>
-        </w:rPr>
-        <w:t>Captain, Sept</w:t>
-      </w:r>
-      <w:r>
-        <w:rPr>
-          <w:rFonts w:ascii="Times New Roman" w:hAnsi="Times New Roman" w:cs="Times New Roman"/>
-          <w:i/>
-          <w:iCs/>
-          <w:sz w:val="22"/>
-        </w:rPr>
-        <w:t>.</w:t>
-      </w:r>
-      <w:r>
-        <w:rPr>
-          <w:rFonts w:ascii="Times New Roman" w:hAnsi="Times New Roman" w:cs="Times New Roman" w:hint="eastAsia"/>
-          <w:i/>
-          <w:iCs/>
-          <w:sz w:val="22"/>
-        </w:rPr>
-        <w:t>2021-</w:t>
-      </w:r>
-      <w:r>
-        <w:rPr>
-          <w:rFonts w:ascii="Times New Roman" w:hAnsi="Times New Roman" w:cs="Times New Roman"/>
-          <w:i/>
-          <w:iCs/>
-          <w:sz w:val="22"/>
-        </w:rPr>
-        <w:t>Sept. 2022</w:t>
-      </w:r>
-      <w:r>
-        <w:rPr>
-          <w:rFonts w:ascii="Times New Roman" w:hAnsi="Times New Roman" w:cs="Times New Roman" w:hint="eastAsia"/>
-          <w:i/>
-          <w:iCs/>
-          <w:sz w:val="22"/>
-        </w:rPr>
-        <w:t xml:space="preserve"> </w:t>
-      </w:r>
-      <w:r>
-        <w:rPr>
-          <w:rFonts w:ascii="Times New Roman" w:hAnsi="Times New Roman" w:cs="Times New Roman" w:hint="eastAsia"/>
-          <w:sz w:val="22"/>
-        </w:rPr>
-        <w:t xml:space="preserve"> </w:t>
+        <w:ind w:firstLineChars="0" w:firstLine="0"/>
+        <w:rPr>
+          <w:rFonts w:ascii="Times New Roman" w:hAnsi="Times New Roman" w:cs="Times New Roman"/>
+          <w:b/>
+          <w:bCs/>
+          <w:sz w:val="22"/>
+        </w:rPr>
+      </w:pPr>
+      <w:r>
+        <w:rPr>
+          <w:rFonts w:ascii="Times New Roman" w:hAnsi="Times New Roman" w:cs="Times New Roman" w:hint="eastAsia"/>
+          <w:b/>
+          <w:bCs/>
+          <w:sz w:val="22"/>
+        </w:rPr>
+        <w:t>V</w:t>
+      </w:r>
+      <w:r>
+        <w:rPr>
+          <w:rFonts w:ascii="Times New Roman" w:hAnsi="Times New Roman" w:cs="Times New Roman"/>
+          <w:b/>
+          <w:bCs/>
+          <w:sz w:val="22"/>
+        </w:rPr>
+        <w:t>olunteer work</w:t>
       </w:r>
     </w:p>
     <w:p>
@@ -4002,97 +3198,73 @@
       </w:pPr>
       <w:r>
         <w:rPr>
-          <w:rFonts w:ascii="Times New Roman" w:hAnsi="Times New Roman" w:cs="Times New Roman" w:hint="eastAsia"/>
-          <w:sz w:val="22"/>
-        </w:rPr>
-        <w:t xml:space="preserve">Won the </w:t>
-      </w:r>
-      <w:r>
-        <w:rPr>
-          <w:rFonts w:ascii="Times New Roman" w:hAnsi="Times New Roman" w:cs="Times New Roman"/>
-          <w:sz w:val="22"/>
-        </w:rPr>
-        <w:t>4</w:t>
-      </w:r>
-      <w:r>
-        <w:rPr>
-          <w:rFonts w:ascii="Times New Roman" w:hAnsi="Times New Roman" w:cs="Times New Roman" w:hint="eastAsia"/>
-          <w:sz w:val="22"/>
-        </w:rPr>
-        <w:t xml:space="preserve">th prize in </w:t>
-      </w:r>
-      <w:r>
-        <w:rPr>
-          <w:rFonts w:ascii="Times New Roman" w:hAnsi="Times New Roman" w:cs="Times New Roman"/>
-          <w:sz w:val="22"/>
-        </w:rPr>
-        <w:t xml:space="preserve">the </w:t>
-      </w:r>
-      <w:r>
-        <w:rPr>
-          <w:rFonts w:ascii="Times New Roman" w:hAnsi="Times New Roman" w:cs="Times New Roman" w:hint="eastAsia"/>
-          <w:sz w:val="22"/>
-        </w:rPr>
-        <w:t xml:space="preserve">2019-2020 departmental contest and the </w:t>
-      </w:r>
-      <w:r>
-        <w:rPr>
-          <w:rFonts w:ascii="Times New Roman" w:hAnsi="Times New Roman" w:cs="Times New Roman"/>
-          <w:sz w:val="22"/>
-        </w:rPr>
-        <w:t>3</w:t>
-      </w:r>
-      <w:r>
-        <w:rPr>
-          <w:rFonts w:ascii="Times New Roman" w:hAnsi="Times New Roman" w:cs="Times New Roman" w:hint="eastAsia"/>
-          <w:sz w:val="22"/>
-        </w:rPr>
-        <w:t xml:space="preserve">rd prize in </w:t>
-      </w:r>
-      <w:r>
-        <w:rPr>
-          <w:rFonts w:ascii="Times New Roman" w:hAnsi="Times New Roman" w:cs="Times New Roman"/>
-          <w:sz w:val="22"/>
-        </w:rPr>
-        <w:t xml:space="preserve">the </w:t>
-      </w:r>
-      <w:r>
-        <w:rPr>
-          <w:rFonts w:ascii="Times New Roman" w:hAnsi="Times New Roman" w:cs="Times New Roman" w:hint="eastAsia"/>
-          <w:sz w:val="22"/>
-        </w:rPr>
-        <w:t>2020-2021 departmental contest</w:t>
-      </w:r>
-    </w:p>
-    <w:p>
-      <w:pPr>
-        <w:pStyle w:val="1"/>
-        <w:spacing w:line="220" w:lineRule="exact"/>
-        <w:ind w:firstLineChars="0" w:firstLine="0"/>
-        <w:rPr>
-          <w:rFonts w:ascii="Times New Roman" w:hAnsi="Times New Roman" w:cs="Times New Roman"/>
-          <w:b/>
-          <w:bCs/>
-          <w:sz w:val="22"/>
-        </w:rPr>
-      </w:pPr>
-      <w:r>
-        <w:rPr>
-          <w:rFonts w:ascii="Times New Roman" w:hAnsi="Times New Roman" w:cs="Times New Roman" w:hint="eastAsia"/>
-          <w:b/>
-          <w:bCs/>
-          <w:sz w:val="22"/>
-        </w:rPr>
-        <w:t>V</w:t>
-      </w:r>
-      <w:r>
-        <w:rPr>
-          <w:rFonts w:ascii="Times New Roman" w:hAnsi="Times New Roman" w:cs="Times New Roman"/>
-          <w:b/>
-          <w:bCs/>
-          <w:sz w:val="22"/>
-        </w:rPr>
-        <w:t>olunteer work</w:t>
+          <w:rFonts w:ascii="Times New Roman" w:hAnsi="Times New Roman" w:cs="Times New Roman"/>
+          <w:sz w:val="22"/>
+        </w:rPr>
+        <w:t>Achieved the 202</w:t>
+      </w:r>
+      <w:r>
+        <w:rPr>
+          <w:rFonts w:ascii="Times New Roman" w:hAnsi="Times New Roman" w:cs="Times New Roman"/>
+          <w:sz w:val="22"/>
+        </w:rPr>
+        <w:t>1</w:t>
+      </w:r>
+      <w:r>
+        <w:rPr>
+          <w:rFonts w:ascii="Times New Roman" w:hAnsi="Times New Roman" w:cs="Times New Roman"/>
+          <w:sz w:val="22"/>
+        </w:rPr>
+        <w:t xml:space="preserve"> </w:t>
+      </w:r>
+      <w:r>
+        <w:rPr>
+          <w:rFonts w:ascii="Times New Roman" w:hAnsi="Times New Roman" w:cs="Times New Roman" w:hint="eastAsia"/>
+          <w:sz w:val="22"/>
+        </w:rPr>
+        <w:t>"</w:t>
+      </w:r>
+      <w:r>
+        <w:rPr>
+          <w:rFonts w:ascii="Times New Roman" w:hAnsi="Times New Roman" w:cs="Times New Roman"/>
+          <w:sz w:val="22"/>
+        </w:rPr>
+        <w:t xml:space="preserve">Excellent Volunteer </w:t>
+      </w:r>
+      <w:r>
+        <w:rPr>
+          <w:rFonts w:ascii="Times New Roman" w:hAnsi="Times New Roman" w:cs="Times New Roman"/>
+          <w:sz w:val="22"/>
+        </w:rPr>
+        <w:t>Prize</w:t>
+      </w:r>
+      <w:r>
+        <w:rPr>
+          <w:rFonts w:ascii="Times New Roman" w:hAnsi="Times New Roman" w:cs="Times New Roman" w:hint="eastAsia"/>
+          <w:sz w:val="22"/>
+        </w:rPr>
+        <w:t>"</w:t>
+      </w:r>
+      <w:r>
+        <w:rPr>
+          <w:rFonts w:ascii="Times New Roman" w:hAnsi="Times New Roman" w:cs="Times New Roman"/>
+          <w:sz w:val="22"/>
+        </w:rPr>
+        <w:t xml:space="preserve"> (</w:t>
+      </w:r>
+      <w:r>
+        <w:rPr>
+          <w:rFonts w:ascii="Times New Roman" w:hAnsi="Times New Roman" w:cs="Times New Roman"/>
+          <w:sz w:val="22"/>
+        </w:rPr>
+        <w:t>&lt;1</w:t>
+      </w:r>
+      <w:r>
+        <w:rPr>
+          <w:rFonts w:ascii="Times New Roman" w:hAnsi="Times New Roman" w:cs="Times New Roman"/>
+          <w:sz w:val="22"/>
+        </w:rPr>
+        <w:t>%)</w:t>
       </w:r>
     </w:p>
     <w:p>
@@ -4111,24 +3283,17 @@
       </w:pPr>
       <w:r>
         <w:rPr>
-          <w:rFonts w:ascii="Times New Roman" w:hAnsi="Times New Roman" w:cs="Times New Roman"/>
-          <w:sz w:val="22"/>
-        </w:rPr>
-        <w:t>Achieved the 202</w:t>
-      </w:r>
-      <w:r>
-        <w:rPr>
-          <w:rFonts w:ascii="Times New Roman" w:hAnsi="Times New Roman" w:cs="Times New Roman"/>
-          <w:sz w:val="22"/>
-        </w:rPr>
-        <w:t>1</w:t>
-      </w:r>
-      <w:r>
-        <w:rPr>
-          <w:rFonts w:ascii="Times New Roman" w:hAnsi="Times New Roman" w:cs="Times New Roman"/>
-          <w:sz w:val="22"/>
-        </w:rPr>
-        <w:t xml:space="preserve"> </w:t>
+          <w:rFonts w:ascii="Times New Roman" w:hAnsi="Times New Roman" w:cs="Times New Roman" w:hint="eastAsia"/>
+          <w:sz w:val="22"/>
+        </w:rPr>
+        <w:t>A</w:t>
+      </w:r>
+      <w:r>
+        <w:rPr>
+          <w:rFonts w:ascii="Times New Roman" w:hAnsi="Times New Roman" w:cs="Times New Roman"/>
+          <w:sz w:val="22"/>
+        </w:rPr>
+        <w:t xml:space="preserve">chieved the </w:t>
       </w:r>
       <w:r>
         <w:rPr>
@@ -4142,14 +3307,7 @@
           <w:rFonts w:ascii="Times New Roman" w:hAnsi="Times New Roman" w:cs="Times New Roman"/>
           <w:sz w:val="22"/>
         </w:rPr>
-        <w:t xml:space="preserve">Excellent Volunteer </w:t>
-      </w:r>
-      <w:r>
-        <w:rPr>
-          <w:rFonts w:ascii="Times New Roman" w:hAnsi="Times New Roman" w:cs="Times New Roman"/>
-          <w:sz w:val="22"/>
-        </w:rPr>
-        <w:t>Prize</w:t>
+        <w:t>Excellent Volunteer Prize</w:t>
       </w:r>
       <w:r>
         <w:rPr>
@@ -4163,78 +3321,21 @@
           <w:rFonts w:ascii="Times New Roman" w:hAnsi="Times New Roman" w:cs="Times New Roman"/>
           <w:sz w:val="22"/>
         </w:rPr>
-        <w:t xml:space="preserve"> (</w:t>
-      </w:r>
-      <w:r>
-        <w:rPr>
-          <w:rFonts w:ascii="Times New Roman" w:hAnsi="Times New Roman" w:cs="Times New Roman"/>
-          <w:sz w:val="22"/>
-        </w:rPr>
-        <w:t>&lt;1</w:t>
-      </w:r>
-      <w:r>
-        <w:rPr>
-          <w:rFonts w:ascii="Times New Roman" w:hAnsi="Times New Roman" w:cs="Times New Roman"/>
-          <w:sz w:val="22"/>
-        </w:rPr>
-        <w:t>%)</w:t>
-      </w:r>
-    </w:p>
-    <w:p>
-      <w:pPr>
-        <w:pStyle w:val="1"/>
-        <w:numPr>
-          <w:ilvl w:val="0"/>
-          <w:numId w:val="1"/>
-        </w:numPr>
-        <w:spacing w:line="220" w:lineRule="exact"/>
-        <w:ind w:left="425" w:firstLineChars="0" w:hanging="425"/>
-        <w:rPr>
-          <w:rFonts w:ascii="Times New Roman" w:hAnsi="Times New Roman" w:cs="Times New Roman"/>
-          <w:sz w:val="22"/>
-        </w:rPr>
-      </w:pPr>
-      <w:r>
-        <w:rPr>
-          <w:rFonts w:ascii="Times New Roman" w:hAnsi="Times New Roman" w:cs="Times New Roman" w:hint="eastAsia"/>
-          <w:sz w:val="22"/>
-        </w:rPr>
-        <w:t>A</w:t>
-      </w:r>
-      <w:r>
-        <w:rPr>
-          <w:rFonts w:ascii="Times New Roman" w:hAnsi="Times New Roman" w:cs="Times New Roman"/>
-          <w:sz w:val="22"/>
-        </w:rPr>
-        <w:t xml:space="preserve">chieved the </w:t>
-      </w:r>
-      <w:r>
-        <w:rPr>
-          <w:rFonts w:ascii="Times New Roman" w:hAnsi="Times New Roman" w:cs="Times New Roman" w:hint="eastAsia"/>
-          <w:sz w:val="22"/>
-        </w:rPr>
-        <w:t>"</w:t>
-      </w:r>
-      <w:r>
-        <w:rPr>
-          <w:rFonts w:ascii="Times New Roman" w:hAnsi="Times New Roman" w:cs="Times New Roman"/>
-          <w:sz w:val="22"/>
-        </w:rPr>
-        <w:t>Excellent Volunteer Prize</w:t>
-      </w:r>
-      <w:r>
-        <w:rPr>
-          <w:rFonts w:ascii="Times New Roman" w:hAnsi="Times New Roman" w:cs="Times New Roman" w:hint="eastAsia"/>
-          <w:sz w:val="22"/>
-        </w:rPr>
-        <w:t>"</w:t>
-      </w:r>
-      <w:r>
-        <w:rPr>
-          <w:rFonts w:ascii="Times New Roman" w:hAnsi="Times New Roman" w:cs="Times New Roman"/>
-          <w:sz w:val="22"/>
-        </w:rPr>
-        <w:t xml:space="preserve"> on schoo</w:t>
+        <w:t xml:space="preserve"> on </w:t>
+      </w:r>
+      <w:r>
+        <w:rPr>
+          <w:rFonts w:ascii="Times New Roman" w:hAnsi="Times New Roman" w:cs="Times New Roman"/>
+          <w:sz w:val="22"/>
+        </w:rPr>
+        <w:t xml:space="preserve">the </w:t>
+      </w:r>
+      <w:r>
+        <w:rPr>
+          <w:rFonts w:ascii="Times New Roman" w:hAnsi="Times New Roman" w:cs="Times New Roman"/>
+          <w:sz w:val="22"/>
+        </w:rPr>
+        <w:t>schoo</w:t>
       </w:r>
       <w:r>
         <w:rPr>
@@ -5549,6 +4650,10 @@
 </file>
 
 <file path=customXml/item1.xml><?xml version="1.0" encoding="utf-8"?>
+<b:Sources xmlns:b="http://schemas.openxmlformats.org/officeDocument/2006/bibliography" xmlns="http://schemas.openxmlformats.org/officeDocument/2006/bibliography" SelectedStyle="\APASixthEditionOfficeOnline.xsl" StyleName="APA" Version="6"/>
+</file>
+
+<file path=customXml/item2.xml><?xml version="1.0" encoding="utf-8"?>
 <s:customData xmlns="http://www.wps.cn/officeDocument/2013/wpsCustomData" xmlns:s="http://www.wps.cn/officeDocument/2013/wpsCustomData">
   <customSectProps>
     <customSectPr/>
@@ -5556,22 +4661,18 @@
 </s:customData>
 </file>
 
-<file path=customXml/item2.xml><?xml version="1.0" encoding="utf-8"?>
-<b:Sources xmlns:b="http://schemas.openxmlformats.org/officeDocument/2006/bibliography" xmlns="http://schemas.openxmlformats.org/officeDocument/2006/bibliography" SelectedStyle="\APASixthEditionOfficeOnline.xsl" StyleName="APA" Version="6"/>
+<file path=customXml/itemProps1.xml><?xml version="1.0" encoding="utf-8"?>
+<ds:datastoreItem xmlns:ds="http://schemas.openxmlformats.org/officeDocument/2006/customXml" ds:itemID="{6D0773EF-CDBE-4233-B81E-9F87E80BB383}">
+  <ds:schemaRefs>
+    <ds:schemaRef ds:uri="http://schemas.openxmlformats.org/officeDocument/2006/bibliography"/>
+  </ds:schemaRefs>
+</ds:datastoreItem>
 </file>
 
-<file path=customXml/itemProps1.xml><?xml version="1.0" encoding="utf-8"?>
+<file path=customXml/itemProps2.xml><?xml version="1.0" encoding="utf-8"?>
 <ds:datastoreItem xmlns:ds="http://schemas.openxmlformats.org/officeDocument/2006/customXml" ds:itemID="{B1977F7D-205B-4081-913C-38D41E755F92}">
   <ds:schemaRefs>
     <ds:schemaRef ds:uri="http://www.wps.cn/officeDocument/2013/wpsCustomData"/>
   </ds:schemaRefs>
 </ds:datastoreItem>
-</file>
-
-<file path=customXml/itemProps2.xml><?xml version="1.0" encoding="utf-8"?>
-<ds:datastoreItem xmlns:ds="http://schemas.openxmlformats.org/officeDocument/2006/customXml" ds:itemID="{6D0773EF-CDBE-4233-B81E-9F87E80BB383}">
-  <ds:schemaRefs>
-    <ds:schemaRef ds:uri="http://schemas.openxmlformats.org/officeDocument/2006/bibliography"/>
-  </ds:schemaRefs>
-</ds:datastoreItem>
 </file>
</xml_diff>